<commit_message>
ciclo 1 terminado, empezamos con segundo ciclo
</commit_message>
<xml_diff>
--- a/Lab 4/Lab 4.docx
+++ b/Lab 4/Lab 4.docx
@@ -12,7 +12,29 @@
         <w:rPr>
           <w:lang w:val="es-ES"/>
         </w:rPr>
-        <w:t xml:space="preserve">Conociendo [En lab03.doc y bodyTic.asta ] </w:t>
+        <w:t xml:space="preserve">Conociendo [En lab03.doc y </w:t>
+      </w:r>
+      <w:proofErr w:type="spellStart"/>
+      <w:proofErr w:type="gramStart"/>
+      <w:r>
+        <w:rPr>
+          <w:lang w:val="es-ES"/>
+        </w:rPr>
+        <w:t>bodyTic.asta</w:t>
+      </w:r>
+      <w:proofErr w:type="spellEnd"/>
+      <w:r>
+        <w:rPr>
+          <w:lang w:val="es-ES"/>
+        </w:rPr>
+        <w:t xml:space="preserve"> ]</w:t>
+      </w:r>
+      <w:proofErr w:type="gramEnd"/>
+      <w:r>
+        <w:rPr>
+          <w:lang w:val="es-ES"/>
+        </w:rPr>
+        <w:t xml:space="preserve"> </w:t>
       </w:r>
     </w:p>
     <w:p>
@@ -27,10 +49,32 @@
         <w:rPr>
           <w:lang w:val="es-ES"/>
         </w:rPr>
-        <w:t xml:space="preserve">En el directorio descarguen los archivos contenidos en bodyTic.zip y bodyTic.asta. Revisen el código del programa a) ¿Cuántos paquetes tiene? b) ¿Cuántas clases tiene en total? c) ¿Cuál es la clase ejecutiva? </w:t>
-      </w:r>
-      <w:r>
-        <w:t xml:space="preserve">¿Por qué? </w:t>
+        <w:t xml:space="preserve">En el directorio descarguen los archivos contenidos en bodyTic.zip y </w:t>
+      </w:r>
+      <w:proofErr w:type="spellStart"/>
+      <w:r>
+        <w:rPr>
+          <w:lang w:val="es-ES"/>
+        </w:rPr>
+        <w:t>bodyTic.asta</w:t>
+      </w:r>
+      <w:proofErr w:type="spellEnd"/>
+      <w:r>
+        <w:rPr>
+          <w:lang w:val="es-ES"/>
+        </w:rPr>
+        <w:t xml:space="preserve">. Revisen el código del programa a) ¿Cuántos paquetes tiene? b) ¿Cuántas clases tiene en total? c) ¿Cuál es la clase ejecutiva? </w:t>
+      </w:r>
+      <w:r>
+        <w:t xml:space="preserve">¿Por </w:t>
+      </w:r>
+      <w:proofErr w:type="spellStart"/>
+      <w:r>
+        <w:t>qué</w:t>
+      </w:r>
+      <w:proofErr w:type="spellEnd"/>
+      <w:r>
+        <w:t xml:space="preserve">? </w:t>
       </w:r>
     </w:p>
     <w:p>
@@ -48,8 +92,30 @@
         <w:rPr>
           <w:lang w:val="es-ES"/>
         </w:rPr>
-        <w:t>¿Cuántos paquetes tiene? Dos paquetes aplicacion y presentacion</w:t>
-      </w:r>
+        <w:t xml:space="preserve">¿Cuántos paquetes tiene? Dos paquetes </w:t>
+      </w:r>
+      <w:proofErr w:type="spellStart"/>
+      <w:r>
+        <w:rPr>
+          <w:lang w:val="es-ES"/>
+        </w:rPr>
+        <w:t>aplicacion</w:t>
+      </w:r>
+      <w:proofErr w:type="spellEnd"/>
+      <w:r>
+        <w:rPr>
+          <w:lang w:val="es-ES"/>
+        </w:rPr>
+        <w:t xml:space="preserve"> y </w:t>
+      </w:r>
+      <w:proofErr w:type="spellStart"/>
+      <w:r>
+        <w:rPr>
+          <w:lang w:val="es-ES"/>
+        </w:rPr>
+        <w:t>presentacion</w:t>
+      </w:r>
+      <w:proofErr w:type="spellEnd"/>
     </w:p>
     <w:p>
       <w:pPr>
@@ -66,7 +132,29 @@
         <w:rPr>
           <w:lang w:val="es-ES"/>
         </w:rPr>
-        <w:t>¿Cuántas clases tiene en total? Tiene 6 paquetes(ensalon,salon,persona,deportista,bola,bodyticgui).</w:t>
+        <w:t>¿Cuántas clases tiene en total? Tiene 6 paquetes(</w:t>
+      </w:r>
+      <w:proofErr w:type="spellStart"/>
+      <w:proofErr w:type="gramStart"/>
+      <w:r>
+        <w:rPr>
+          <w:lang w:val="es-ES"/>
+        </w:rPr>
+        <w:t>ensalon,salon</w:t>
+      </w:r>
+      <w:proofErr w:type="gramEnd"/>
+      <w:r>
+        <w:rPr>
+          <w:lang w:val="es-ES"/>
+        </w:rPr>
+        <w:t>,persona,deportista,bola,bodyticgui</w:t>
+      </w:r>
+      <w:proofErr w:type="spellEnd"/>
+      <w:r>
+        <w:rPr>
+          <w:lang w:val="es-ES"/>
+        </w:rPr>
+        <w:t>).</w:t>
       </w:r>
     </w:p>
     <w:p>
@@ -80,11 +168,33 @@
           <w:lang w:val="es-ES"/>
         </w:rPr>
       </w:pPr>
-      <w:r>
-        <w:rPr>
-          <w:lang w:val="es-ES"/>
-        </w:rPr>
-        <w:t>)¿Cuál es la clase ejecutiva? BodyTicGUI; porque es la que ejecuta la interfaz.</w:t>
+      <w:proofErr w:type="gramStart"/>
+      <w:r>
+        <w:rPr>
+          <w:lang w:val="es-ES"/>
+        </w:rPr>
+        <w:t>)¿</w:t>
+      </w:r>
+      <w:proofErr w:type="gramEnd"/>
+      <w:r>
+        <w:rPr>
+          <w:lang w:val="es-ES"/>
+        </w:rPr>
+        <w:t xml:space="preserve">Cuál es la clase ejecutiva? </w:t>
+      </w:r>
+      <w:proofErr w:type="spellStart"/>
+      <w:r>
+        <w:rPr>
+          <w:lang w:val="es-ES"/>
+        </w:rPr>
+        <w:t>BodyTicGUI</w:t>
+      </w:r>
+      <w:proofErr w:type="spellEnd"/>
+      <w:r>
+        <w:rPr>
+          <w:lang w:val="es-ES"/>
+        </w:rPr>
+        <w:t>; porque es la que ejecuta la interfaz.</w:t>
       </w:r>
     </w:p>
     <w:p>
@@ -101,8 +211,21 @@
         </w:rPr>
         <w:t xml:space="preserve"> </w:t>
       </w:r>
-      <w:r>
-        <w:t xml:space="preserve">Ejecuten el programa. </w:t>
+      <w:proofErr w:type="spellStart"/>
+      <w:r>
+        <w:t>Ejecuten</w:t>
+      </w:r>
+      <w:proofErr w:type="spellEnd"/>
+      <w:r>
+        <w:t xml:space="preserve"> el </w:t>
+      </w:r>
+      <w:proofErr w:type="spellStart"/>
+      <w:r>
+        <w:t>programa</w:t>
+      </w:r>
+      <w:proofErr w:type="spellEnd"/>
+      <w:r>
+        <w:t xml:space="preserve">. </w:t>
       </w:r>
     </w:p>
     <w:p>
@@ -116,8 +239,32 @@
         <w:rPr>
           <w:lang w:val="es-ES"/>
         </w:rPr>
-        <w:t>¿Qué funcionalidades ofrece?Ofrece entren,inicien,paren,decidan,salgan</w:t>
-      </w:r>
+        <w:t xml:space="preserve">¿Qué funcionalidades </w:t>
+      </w:r>
+      <w:proofErr w:type="spellStart"/>
+      <w:proofErr w:type="gramStart"/>
+      <w:r>
+        <w:rPr>
+          <w:lang w:val="es-ES"/>
+        </w:rPr>
+        <w:t>ofrece?Ofrece</w:t>
+      </w:r>
+      <w:proofErr w:type="spellEnd"/>
+      <w:proofErr w:type="gramEnd"/>
+      <w:r>
+        <w:rPr>
+          <w:lang w:val="es-ES"/>
+        </w:rPr>
+        <w:t xml:space="preserve"> </w:t>
+      </w:r>
+      <w:proofErr w:type="spellStart"/>
+      <w:r>
+        <w:rPr>
+          <w:lang w:val="es-ES"/>
+        </w:rPr>
+        <w:t>entren,inicien,paren,decidan,salgan</w:t>
+      </w:r>
+      <w:proofErr w:type="spellEnd"/>
     </w:p>
     <w:p>
       <w:pPr>
@@ -184,7 +331,35 @@
         <w:rPr>
           <w:lang w:val="es-ES"/>
         </w:rPr>
-        <w:t xml:space="preserve"> 1. Consulten el significado de las palabras package e import de java. Explique su uso con un ejemplo de este programa. </w:t>
+        <w:t xml:space="preserve"> 1. Consulten el significado de las palabras </w:t>
+      </w:r>
+      <w:proofErr w:type="spellStart"/>
+      <w:r>
+        <w:rPr>
+          <w:lang w:val="es-ES"/>
+        </w:rPr>
+        <w:t>package</w:t>
+      </w:r>
+      <w:proofErr w:type="spellEnd"/>
+      <w:r>
+        <w:rPr>
+          <w:lang w:val="es-ES"/>
+        </w:rPr>
+        <w:t xml:space="preserve"> e </w:t>
+      </w:r>
+      <w:proofErr w:type="spellStart"/>
+      <w:r>
+        <w:rPr>
+          <w:lang w:val="es-ES"/>
+        </w:rPr>
+        <w:t>import</w:t>
+      </w:r>
+      <w:proofErr w:type="spellEnd"/>
+      <w:r>
+        <w:rPr>
+          <w:lang w:val="es-ES"/>
+        </w:rPr>
+        <w:t xml:space="preserve"> de java. Explique su uso con un ejemplo de este programa. </w:t>
       </w:r>
     </w:p>
     <w:p>
@@ -230,66 +405,544 @@
         <w:rPr>
           <w:lang w:val="es-ES"/>
         </w:rPr>
-        <w:t xml:space="preserve">1)Package en java es para identificar las clases que estan contenidas dentro de esta, para usarlo se utiliza la palabra reservada package NombrePaquete arriba de todo el codigo, esto me indica que la(s) clases estan dentro de este paquete, por ejemplo en la clase BodyTicGUI esta package presentacion, es decir que esta clase se encuentra dentro de el paquete (o carpeta) presentacion. </w:t>
-      </w:r>
-    </w:p>
-    <w:p>
-      <w:pPr>
-        <w:rPr>
-          <w:lang w:val="es-ES"/>
-        </w:rPr>
-      </w:pPr>
-      <w:r>
-        <w:rPr>
-          <w:lang w:val="es-ES"/>
-        </w:rPr>
-        <w:t>Import en java es para importar las clases publicas de un paquete complete, por ejemplo para poder acceder a aplicacion desde presentacion utilizacmos import aplicacion.*</w:t>
-      </w:r>
-    </w:p>
-    <w:p>
-      <w:pPr>
-        <w:rPr>
-          <w:lang w:val="es-ES"/>
-        </w:rPr>
-      </w:pPr>
-      <w:r>
-        <w:rPr>
-          <w:lang w:val="es-ES"/>
-        </w:rPr>
-        <w:t>2)Los paquetes son una forma de organizar a un grupo de clases, sirven para tener mas organizado un conjunto de clases y poder verlos de una manera mas simplificada y simple.</w:t>
-      </w:r>
-    </w:p>
-    <w:p>
-      <w:pPr>
-        <w:rPr>
-          <w:lang w:val="es-ES"/>
-        </w:rPr>
-      </w:pPr>
-      <w:r>
-        <w:rPr>
-          <w:lang w:val="es-ES"/>
-        </w:rPr>
-        <w:t>En nuestro codigo tenemos dos paquetes, presentacion y aplicacion, en presentacion se encuentra la(s) clases que permiten lo visual (JPanel, JFrame) y aplicacion es aquel que contiene las clases que permiten la interaccion entre objetos que estan en el JFrame.</w:t>
-      </w:r>
-    </w:p>
-    <w:p>
-      <w:pPr>
-        <w:rPr>
-          <w:lang w:val="es-ES"/>
-        </w:rPr>
-      </w:pPr>
-    </w:p>
-    <w:p>
-      <w:pPr>
-        <w:rPr>
-          <w:lang w:val="es-ES"/>
-        </w:rPr>
-      </w:pPr>
-      <w:r>
-        <w:rPr>
-          <w:lang w:val="es-ES"/>
-        </w:rPr>
-        <w:t>3)Dentro de la carpeta BodyTic Podemos encontrar las carpetas (o paquetes) presentacion y aplicacion, como presentacion y aplicacion son paquetes entonces se crea una carpeta con sus respectivos nombres donde contendran las clases correspondientes.</w:t>
+        <w:t>1)</w:t>
+      </w:r>
+      <w:proofErr w:type="spellStart"/>
+      <w:r>
+        <w:rPr>
+          <w:lang w:val="es-ES"/>
+        </w:rPr>
+        <w:t>Package</w:t>
+      </w:r>
+      <w:proofErr w:type="spellEnd"/>
+      <w:r>
+        <w:rPr>
+          <w:lang w:val="es-ES"/>
+        </w:rPr>
+        <w:t xml:space="preserve"> en java es para identificar las clases que </w:t>
+      </w:r>
+      <w:proofErr w:type="spellStart"/>
+      <w:r>
+        <w:rPr>
+          <w:lang w:val="es-ES"/>
+        </w:rPr>
+        <w:t>estan</w:t>
+      </w:r>
+      <w:proofErr w:type="spellEnd"/>
+      <w:r>
+        <w:rPr>
+          <w:lang w:val="es-ES"/>
+        </w:rPr>
+        <w:t xml:space="preserve"> contenidas dentro de esta, para usarlo se utiliza la palabra reservada </w:t>
+      </w:r>
+      <w:proofErr w:type="spellStart"/>
+      <w:r>
+        <w:rPr>
+          <w:lang w:val="es-ES"/>
+        </w:rPr>
+        <w:t>package</w:t>
+      </w:r>
+      <w:proofErr w:type="spellEnd"/>
+      <w:r>
+        <w:rPr>
+          <w:lang w:val="es-ES"/>
+        </w:rPr>
+        <w:t xml:space="preserve"> </w:t>
+      </w:r>
+      <w:proofErr w:type="spellStart"/>
+      <w:r>
+        <w:rPr>
+          <w:lang w:val="es-ES"/>
+        </w:rPr>
+        <w:t>NombrePaquete</w:t>
+      </w:r>
+      <w:proofErr w:type="spellEnd"/>
+      <w:r>
+        <w:rPr>
+          <w:lang w:val="es-ES"/>
+        </w:rPr>
+        <w:t xml:space="preserve"> arriba de todo el </w:t>
+      </w:r>
+      <w:proofErr w:type="spellStart"/>
+      <w:r>
+        <w:rPr>
+          <w:lang w:val="es-ES"/>
+        </w:rPr>
+        <w:t>codigo</w:t>
+      </w:r>
+      <w:proofErr w:type="spellEnd"/>
+      <w:r>
+        <w:rPr>
+          <w:lang w:val="es-ES"/>
+        </w:rPr>
+        <w:t xml:space="preserve">, esto me indica que la(s) clases </w:t>
+      </w:r>
+      <w:proofErr w:type="spellStart"/>
+      <w:r>
+        <w:rPr>
+          <w:lang w:val="es-ES"/>
+        </w:rPr>
+        <w:t>estan</w:t>
+      </w:r>
+      <w:proofErr w:type="spellEnd"/>
+      <w:r>
+        <w:rPr>
+          <w:lang w:val="es-ES"/>
+        </w:rPr>
+        <w:t xml:space="preserve"> dentro de este paquete, por </w:t>
+      </w:r>
+      <w:proofErr w:type="gramStart"/>
+      <w:r>
+        <w:rPr>
+          <w:lang w:val="es-ES"/>
+        </w:rPr>
+        <w:t>ejemplo</w:t>
+      </w:r>
+      <w:proofErr w:type="gramEnd"/>
+      <w:r>
+        <w:rPr>
+          <w:lang w:val="es-ES"/>
+        </w:rPr>
+        <w:t xml:space="preserve"> en la clase </w:t>
+      </w:r>
+      <w:proofErr w:type="spellStart"/>
+      <w:r>
+        <w:rPr>
+          <w:lang w:val="es-ES"/>
+        </w:rPr>
+        <w:t>BodyTicGUI</w:t>
+      </w:r>
+      <w:proofErr w:type="spellEnd"/>
+      <w:r>
+        <w:rPr>
+          <w:lang w:val="es-ES"/>
+        </w:rPr>
+        <w:t xml:space="preserve"> esta </w:t>
+      </w:r>
+      <w:proofErr w:type="spellStart"/>
+      <w:r>
+        <w:rPr>
+          <w:lang w:val="es-ES"/>
+        </w:rPr>
+        <w:t>package</w:t>
+      </w:r>
+      <w:proofErr w:type="spellEnd"/>
+      <w:r>
+        <w:rPr>
+          <w:lang w:val="es-ES"/>
+        </w:rPr>
+        <w:t xml:space="preserve"> </w:t>
+      </w:r>
+      <w:proofErr w:type="spellStart"/>
+      <w:r>
+        <w:rPr>
+          <w:lang w:val="es-ES"/>
+        </w:rPr>
+        <w:t>presentacion</w:t>
+      </w:r>
+      <w:proofErr w:type="spellEnd"/>
+      <w:r>
+        <w:rPr>
+          <w:lang w:val="es-ES"/>
+        </w:rPr>
+        <w:t xml:space="preserve">, es decir que esta clase se encuentra dentro </w:t>
+      </w:r>
+      <w:proofErr w:type="spellStart"/>
+      <w:r>
+        <w:rPr>
+          <w:lang w:val="es-ES"/>
+        </w:rPr>
+        <w:t>de el</w:t>
+      </w:r>
+      <w:proofErr w:type="spellEnd"/>
+      <w:r>
+        <w:rPr>
+          <w:lang w:val="es-ES"/>
+        </w:rPr>
+        <w:t xml:space="preserve"> paquete (o carpeta) </w:t>
+      </w:r>
+      <w:proofErr w:type="spellStart"/>
+      <w:r>
+        <w:rPr>
+          <w:lang w:val="es-ES"/>
+        </w:rPr>
+        <w:t>presentacion</w:t>
+      </w:r>
+      <w:proofErr w:type="spellEnd"/>
+      <w:r>
+        <w:rPr>
+          <w:lang w:val="es-ES"/>
+        </w:rPr>
+        <w:t xml:space="preserve">. </w:t>
+      </w:r>
+    </w:p>
+    <w:p>
+      <w:pPr>
+        <w:rPr>
+          <w:lang w:val="es-ES"/>
+        </w:rPr>
+      </w:pPr>
+      <w:proofErr w:type="spellStart"/>
+      <w:r>
+        <w:rPr>
+          <w:lang w:val="es-ES"/>
+        </w:rPr>
+        <w:t>Import</w:t>
+      </w:r>
+      <w:proofErr w:type="spellEnd"/>
+      <w:r>
+        <w:rPr>
+          <w:lang w:val="es-ES"/>
+        </w:rPr>
+        <w:t xml:space="preserve"> en java es para importar las clases </w:t>
+      </w:r>
+      <w:proofErr w:type="spellStart"/>
+      <w:r>
+        <w:rPr>
+          <w:lang w:val="es-ES"/>
+        </w:rPr>
+        <w:t>publicas</w:t>
+      </w:r>
+      <w:proofErr w:type="spellEnd"/>
+      <w:r>
+        <w:rPr>
+          <w:lang w:val="es-ES"/>
+        </w:rPr>
+        <w:t xml:space="preserve"> de un paquete complete, por ejemplo para poder acceder a </w:t>
+      </w:r>
+      <w:proofErr w:type="spellStart"/>
+      <w:r>
+        <w:rPr>
+          <w:lang w:val="es-ES"/>
+        </w:rPr>
+        <w:t>aplicacion</w:t>
+      </w:r>
+      <w:proofErr w:type="spellEnd"/>
+      <w:r>
+        <w:rPr>
+          <w:lang w:val="es-ES"/>
+        </w:rPr>
+        <w:t xml:space="preserve"> desde </w:t>
+      </w:r>
+      <w:proofErr w:type="spellStart"/>
+      <w:r>
+        <w:rPr>
+          <w:lang w:val="es-ES"/>
+        </w:rPr>
+        <w:t>presentacion</w:t>
+      </w:r>
+      <w:proofErr w:type="spellEnd"/>
+      <w:r>
+        <w:rPr>
+          <w:lang w:val="es-ES"/>
+        </w:rPr>
+        <w:t xml:space="preserve"> </w:t>
+      </w:r>
+      <w:proofErr w:type="spellStart"/>
+      <w:r>
+        <w:rPr>
+          <w:lang w:val="es-ES"/>
+        </w:rPr>
+        <w:t>utilizacmos</w:t>
+      </w:r>
+      <w:proofErr w:type="spellEnd"/>
+      <w:r>
+        <w:rPr>
+          <w:lang w:val="es-ES"/>
+        </w:rPr>
+        <w:t xml:space="preserve"> </w:t>
+      </w:r>
+      <w:proofErr w:type="spellStart"/>
+      <w:r>
+        <w:rPr>
+          <w:lang w:val="es-ES"/>
+        </w:rPr>
+        <w:t>import</w:t>
+      </w:r>
+      <w:proofErr w:type="spellEnd"/>
+      <w:r>
+        <w:rPr>
+          <w:lang w:val="es-ES"/>
+        </w:rPr>
+        <w:t xml:space="preserve"> </w:t>
+      </w:r>
+      <w:proofErr w:type="gramStart"/>
+      <w:r>
+        <w:rPr>
+          <w:lang w:val="es-ES"/>
+        </w:rPr>
+        <w:t>aplicacion.*</w:t>
+      </w:r>
+      <w:proofErr w:type="gramEnd"/>
+    </w:p>
+    <w:p>
+      <w:pPr>
+        <w:rPr>
+          <w:lang w:val="es-ES"/>
+        </w:rPr>
+      </w:pPr>
+      <w:r>
+        <w:rPr>
+          <w:lang w:val="es-ES"/>
+        </w:rPr>
+        <w:t xml:space="preserve">2)Los paquetes son una forma de organizar a un grupo de clases, sirven para tener </w:t>
+      </w:r>
+      <w:proofErr w:type="spellStart"/>
+      <w:r>
+        <w:rPr>
+          <w:lang w:val="es-ES"/>
+        </w:rPr>
+        <w:t>mas</w:t>
+      </w:r>
+      <w:proofErr w:type="spellEnd"/>
+      <w:r>
+        <w:rPr>
+          <w:lang w:val="es-ES"/>
+        </w:rPr>
+        <w:t xml:space="preserve"> organizado un conjunto de clases y poder verlos de una manera </w:t>
+      </w:r>
+      <w:proofErr w:type="spellStart"/>
+      <w:r>
+        <w:rPr>
+          <w:lang w:val="es-ES"/>
+        </w:rPr>
+        <w:t>mas</w:t>
+      </w:r>
+      <w:proofErr w:type="spellEnd"/>
+      <w:r>
+        <w:rPr>
+          <w:lang w:val="es-ES"/>
+        </w:rPr>
+        <w:t xml:space="preserve"> simplificada y simple.</w:t>
+      </w:r>
+    </w:p>
+    <w:p>
+      <w:pPr>
+        <w:rPr>
+          <w:lang w:val="es-ES"/>
+        </w:rPr>
+      </w:pPr>
+      <w:r>
+        <w:rPr>
+          <w:lang w:val="es-ES"/>
+        </w:rPr>
+        <w:t xml:space="preserve">En nuestro </w:t>
+      </w:r>
+      <w:proofErr w:type="spellStart"/>
+      <w:r>
+        <w:rPr>
+          <w:lang w:val="es-ES"/>
+        </w:rPr>
+        <w:t>codigo</w:t>
+      </w:r>
+      <w:proofErr w:type="spellEnd"/>
+      <w:r>
+        <w:rPr>
+          <w:lang w:val="es-ES"/>
+        </w:rPr>
+        <w:t xml:space="preserve"> tenemos dos paquetes, </w:t>
+      </w:r>
+      <w:proofErr w:type="spellStart"/>
+      <w:r>
+        <w:rPr>
+          <w:lang w:val="es-ES"/>
+        </w:rPr>
+        <w:t>presentacion</w:t>
+      </w:r>
+      <w:proofErr w:type="spellEnd"/>
+      <w:r>
+        <w:rPr>
+          <w:lang w:val="es-ES"/>
+        </w:rPr>
+        <w:t xml:space="preserve"> y </w:t>
+      </w:r>
+      <w:proofErr w:type="spellStart"/>
+      <w:r>
+        <w:rPr>
+          <w:lang w:val="es-ES"/>
+        </w:rPr>
+        <w:t>aplicacion</w:t>
+      </w:r>
+      <w:proofErr w:type="spellEnd"/>
+      <w:r>
+        <w:rPr>
+          <w:lang w:val="es-ES"/>
+        </w:rPr>
+        <w:t xml:space="preserve">, en </w:t>
+      </w:r>
+      <w:proofErr w:type="spellStart"/>
+      <w:r>
+        <w:rPr>
+          <w:lang w:val="es-ES"/>
+        </w:rPr>
+        <w:t>presentacion</w:t>
+      </w:r>
+      <w:proofErr w:type="spellEnd"/>
+      <w:r>
+        <w:rPr>
+          <w:lang w:val="es-ES"/>
+        </w:rPr>
+        <w:t xml:space="preserve"> se encuentra la(s) clases que permiten lo visual (</w:t>
+      </w:r>
+      <w:proofErr w:type="spellStart"/>
+      <w:r>
+        <w:rPr>
+          <w:lang w:val="es-ES"/>
+        </w:rPr>
+        <w:t>JPanel</w:t>
+      </w:r>
+      <w:proofErr w:type="spellEnd"/>
+      <w:r>
+        <w:rPr>
+          <w:lang w:val="es-ES"/>
+        </w:rPr>
+        <w:t xml:space="preserve">, JFrame) y </w:t>
+      </w:r>
+      <w:proofErr w:type="spellStart"/>
+      <w:r>
+        <w:rPr>
+          <w:lang w:val="es-ES"/>
+        </w:rPr>
+        <w:t>aplicacion</w:t>
+      </w:r>
+      <w:proofErr w:type="spellEnd"/>
+      <w:r>
+        <w:rPr>
+          <w:lang w:val="es-ES"/>
+        </w:rPr>
+        <w:t xml:space="preserve"> es aquel que contiene las clases que permiten la </w:t>
+      </w:r>
+      <w:proofErr w:type="spellStart"/>
+      <w:r>
+        <w:rPr>
+          <w:lang w:val="es-ES"/>
+        </w:rPr>
+        <w:t>interaccion</w:t>
+      </w:r>
+      <w:proofErr w:type="spellEnd"/>
+      <w:r>
+        <w:rPr>
+          <w:lang w:val="es-ES"/>
+        </w:rPr>
+        <w:t xml:space="preserve"> entre objetos que </w:t>
+      </w:r>
+      <w:proofErr w:type="spellStart"/>
+      <w:r>
+        <w:rPr>
+          <w:lang w:val="es-ES"/>
+        </w:rPr>
+        <w:t>estan</w:t>
+      </w:r>
+      <w:proofErr w:type="spellEnd"/>
+      <w:r>
+        <w:rPr>
+          <w:lang w:val="es-ES"/>
+        </w:rPr>
+        <w:t xml:space="preserve"> en el JFrame.</w:t>
+      </w:r>
+    </w:p>
+    <w:p>
+      <w:pPr>
+        <w:rPr>
+          <w:lang w:val="es-ES"/>
+        </w:rPr>
+      </w:pPr>
+    </w:p>
+    <w:p>
+      <w:pPr>
+        <w:rPr>
+          <w:lang w:val="es-ES"/>
+        </w:rPr>
+      </w:pPr>
+      <w:r>
+        <w:rPr>
+          <w:lang w:val="es-ES"/>
+        </w:rPr>
+        <w:t xml:space="preserve">3)Dentro de la carpeta </w:t>
+      </w:r>
+      <w:proofErr w:type="spellStart"/>
+      <w:r>
+        <w:rPr>
+          <w:lang w:val="es-ES"/>
+        </w:rPr>
+        <w:t>BodyTic</w:t>
+      </w:r>
+      <w:proofErr w:type="spellEnd"/>
+      <w:r>
+        <w:rPr>
+          <w:lang w:val="es-ES"/>
+        </w:rPr>
+        <w:t xml:space="preserve"> Podemos encontrar las carpetas (o paquetes) </w:t>
+      </w:r>
+      <w:proofErr w:type="spellStart"/>
+      <w:r>
+        <w:rPr>
+          <w:lang w:val="es-ES"/>
+        </w:rPr>
+        <w:t>presentacion</w:t>
+      </w:r>
+      <w:proofErr w:type="spellEnd"/>
+      <w:r>
+        <w:rPr>
+          <w:lang w:val="es-ES"/>
+        </w:rPr>
+        <w:t xml:space="preserve"> y </w:t>
+      </w:r>
+      <w:proofErr w:type="spellStart"/>
+      <w:r>
+        <w:rPr>
+          <w:lang w:val="es-ES"/>
+        </w:rPr>
+        <w:t>aplicacion</w:t>
+      </w:r>
+      <w:proofErr w:type="spellEnd"/>
+      <w:r>
+        <w:rPr>
+          <w:lang w:val="es-ES"/>
+        </w:rPr>
+        <w:t xml:space="preserve">, como </w:t>
+      </w:r>
+      <w:proofErr w:type="spellStart"/>
+      <w:r>
+        <w:rPr>
+          <w:lang w:val="es-ES"/>
+        </w:rPr>
+        <w:t>presentacion</w:t>
+      </w:r>
+      <w:proofErr w:type="spellEnd"/>
+      <w:r>
+        <w:rPr>
+          <w:lang w:val="es-ES"/>
+        </w:rPr>
+        <w:t xml:space="preserve"> y </w:t>
+      </w:r>
+      <w:proofErr w:type="spellStart"/>
+      <w:r>
+        <w:rPr>
+          <w:lang w:val="es-ES"/>
+        </w:rPr>
+        <w:t>aplicacion</w:t>
+      </w:r>
+      <w:proofErr w:type="spellEnd"/>
+      <w:r>
+        <w:rPr>
+          <w:lang w:val="es-ES"/>
+        </w:rPr>
+        <w:t xml:space="preserve"> son paquetes entonces se crea una carpeta con sus respectivos nombres donde </w:t>
+      </w:r>
+      <w:proofErr w:type="spellStart"/>
+      <w:r>
+        <w:rPr>
+          <w:lang w:val="es-ES"/>
+        </w:rPr>
+        <w:t>contendran</w:t>
+      </w:r>
+      <w:proofErr w:type="spellEnd"/>
+      <w:r>
+        <w:rPr>
+          <w:lang w:val="es-ES"/>
+        </w:rPr>
+        <w:t xml:space="preserve"> las clases correspondientes.</w:t>
       </w:r>
     </w:p>
     <w:p>
@@ -333,10 +986,56 @@
         <w:rPr>
           <w:lang w:val="es-ES"/>
         </w:rPr>
-        <w:t xml:space="preserve">Estudie la clase Salon ¿Qué tipo de colección usa para albergar los elementos? </w:t>
-      </w:r>
-      <w:r>
-        <w:t xml:space="preserve">¿Puede recibir deportistas? ¿Por qué? </w:t>
+        <w:t xml:space="preserve">Estudie la clase </w:t>
+      </w:r>
+      <w:proofErr w:type="spellStart"/>
+      <w:r>
+        <w:rPr>
+          <w:lang w:val="es-ES"/>
+        </w:rPr>
+        <w:t>Salon</w:t>
+      </w:r>
+      <w:proofErr w:type="spellEnd"/>
+      <w:r>
+        <w:rPr>
+          <w:lang w:val="es-ES"/>
+        </w:rPr>
+        <w:t xml:space="preserve"> ¿Qué tipo de colección usa para albergar los elementos? </w:t>
+      </w:r>
+      <w:r>
+        <w:t>¿</w:t>
+      </w:r>
+      <w:proofErr w:type="spellStart"/>
+      <w:r>
+        <w:t>Puede</w:t>
+      </w:r>
+      <w:proofErr w:type="spellEnd"/>
+      <w:r>
+        <w:t xml:space="preserve"> </w:t>
+      </w:r>
+      <w:proofErr w:type="spellStart"/>
+      <w:r>
+        <w:t>recibir</w:t>
+      </w:r>
+      <w:proofErr w:type="spellEnd"/>
+      <w:r>
+        <w:t xml:space="preserve"> </w:t>
+      </w:r>
+      <w:proofErr w:type="spellStart"/>
+      <w:r>
+        <w:t>deportistas</w:t>
+      </w:r>
+      <w:proofErr w:type="spellEnd"/>
+      <w:r>
+        <w:t xml:space="preserve">? ¿Por </w:t>
+      </w:r>
+      <w:proofErr w:type="spellStart"/>
+      <w:r>
+        <w:t>qué</w:t>
+      </w:r>
+      <w:proofErr w:type="spellEnd"/>
+      <w:r>
+        <w:t xml:space="preserve">? </w:t>
       </w:r>
     </w:p>
     <w:p>
@@ -377,11 +1076,33 @@
         </w:rPr>
         <w:t xml:space="preserve">Si puede recibir deportistas porque tiene una </w:t>
       </w:r>
-      <w:r>
-        <w:rPr>
-          <w:lang w:val="es-ES"/>
-        </w:rPr>
-        <w:t>ArrayList&lt;EnSalon&gt; elementos</w:t>
+      <w:proofErr w:type="spellStart"/>
+      <w:r>
+        <w:rPr>
+          <w:lang w:val="es-ES"/>
+        </w:rPr>
+        <w:t>ArrayList</w:t>
+      </w:r>
+      <w:proofErr w:type="spellEnd"/>
+      <w:r>
+        <w:rPr>
+          <w:lang w:val="es-ES"/>
+        </w:rPr>
+        <w:t>&lt;</w:t>
+      </w:r>
+      <w:proofErr w:type="spellStart"/>
+      <w:r>
+        <w:rPr>
+          <w:lang w:val="es-ES"/>
+        </w:rPr>
+        <w:t>EnSalon</w:t>
+      </w:r>
+      <w:proofErr w:type="spellEnd"/>
+      <w:r>
+        <w:rPr>
+          <w:lang w:val="es-ES"/>
+        </w:rPr>
+        <w:t>&gt; elementos</w:t>
       </w:r>
       <w:r>
         <w:rPr>
@@ -389,12 +1110,14 @@
         </w:rPr>
         <w:t xml:space="preserve">, que es de la interfaz </w:t>
       </w:r>
+      <w:proofErr w:type="spellStart"/>
       <w:r>
         <w:rPr>
           <w:lang w:val="es-ES"/>
         </w:rPr>
         <w:t>EnSalon</w:t>
       </w:r>
+      <w:proofErr w:type="spellEnd"/>
       <w:r>
         <w:rPr>
           <w:lang w:val="es-ES"/>
@@ -444,13 +1167,41 @@
         <w:rPr>
           <w:lang w:val="es-ES"/>
         </w:rPr>
-        <w:t>él deportista esta en un salón</w:t>
-      </w:r>
-      <w:r>
-        <w:rPr>
-          <w:lang w:val="es-ES"/>
-        </w:rPr>
-        <w:t xml:space="preserve"> al utilizar implements. </w:t>
+        <w:t xml:space="preserve">él deportista </w:t>
+      </w:r>
+      <w:proofErr w:type="spellStart"/>
+      <w:r>
+        <w:rPr>
+          <w:lang w:val="es-ES"/>
+        </w:rPr>
+        <w:t>esta</w:t>
+      </w:r>
+      <w:proofErr w:type="spellEnd"/>
+      <w:r>
+        <w:rPr>
+          <w:lang w:val="es-ES"/>
+        </w:rPr>
+        <w:t xml:space="preserve"> en un salón</w:t>
+      </w:r>
+      <w:r>
+        <w:rPr>
+          <w:lang w:val="es-ES"/>
+        </w:rPr>
+        <w:t xml:space="preserve"> al utilizar </w:t>
+      </w:r>
+      <w:proofErr w:type="spellStart"/>
+      <w:r>
+        <w:rPr>
+          <w:lang w:val="es-ES"/>
+        </w:rPr>
+        <w:t>implements</w:t>
+      </w:r>
+      <w:proofErr w:type="spellEnd"/>
+      <w:r>
+        <w:rPr>
+          <w:lang w:val="es-ES"/>
+        </w:rPr>
+        <w:t xml:space="preserve">. </w:t>
       </w:r>
     </w:p>
     <w:p>
@@ -483,37 +1234,113 @@
         <w:rPr>
           <w:lang w:val="es-ES"/>
         </w:rPr>
-        <w:t>Puede mover él brazo(</w:t>
-      </w:r>
+        <w:t xml:space="preserve">Puede mover </w:t>
+      </w:r>
+      <w:proofErr w:type="spellStart"/>
+      <w:r>
+        <w:rPr>
+          <w:lang w:val="es-ES"/>
+        </w:rPr>
+        <w:t>él</w:t>
+      </w:r>
+      <w:proofErr w:type="spellEnd"/>
+      <w:r>
+        <w:rPr>
+          <w:lang w:val="es-ES"/>
+        </w:rPr>
+        <w:t xml:space="preserve"> brazo(</w:t>
+      </w:r>
+      <w:proofErr w:type="spellStart"/>
       <w:r>
         <w:rPr>
           <w:lang w:val="es-ES"/>
         </w:rPr>
         <w:t>muevaBrazo</w:t>
       </w:r>
-      <w:r>
-        <w:rPr>
-          <w:lang w:val="es-ES"/>
-        </w:rPr>
-        <w:t>),pierna(</w:t>
-      </w:r>
+      <w:proofErr w:type="spellEnd"/>
+      <w:proofErr w:type="gramStart"/>
+      <w:r>
+        <w:rPr>
+          <w:lang w:val="es-ES"/>
+        </w:rPr>
+        <w:t>),pierna</w:t>
+      </w:r>
+      <w:proofErr w:type="gramEnd"/>
+      <w:r>
+        <w:rPr>
+          <w:lang w:val="es-ES"/>
+        </w:rPr>
+        <w:t>(</w:t>
+      </w:r>
+      <w:proofErr w:type="spellStart"/>
       <w:r>
         <w:rPr>
           <w:lang w:val="es-ES"/>
         </w:rPr>
         <w:t>muevaPierna</w:t>
       </w:r>
-      <w:r>
-        <w:rPr>
-          <w:lang w:val="es-ES"/>
-        </w:rPr>
-        <w:t>), moverse(muévase). No puede hacer distinto él muévase ya que cualquiera de la clase persona se mueve igual. Debe aprender como hacer sus movimientos ya que dependiendo de unos char I,S</w:t>
-      </w:r>
-      <w:r>
-        <w:rPr>
-          <w:lang w:val="es-ES"/>
-        </w:rPr>
-        <w:t>,B,D O P mueve sus extremidades de diferente fomas.</w:t>
+      <w:proofErr w:type="spellEnd"/>
+      <w:r>
+        <w:rPr>
+          <w:lang w:val="es-ES"/>
+        </w:rPr>
+        <w:t xml:space="preserve">), moverse(muévase). No puede hacer distinto él muévase ya que cualquiera de la clase persona se mueve igual. Debe aprender </w:t>
+      </w:r>
+      <w:proofErr w:type="spellStart"/>
+      <w:r>
+        <w:rPr>
+          <w:lang w:val="es-ES"/>
+        </w:rPr>
+        <w:t>como</w:t>
+      </w:r>
+      <w:proofErr w:type="spellEnd"/>
+      <w:r>
+        <w:rPr>
+          <w:lang w:val="es-ES"/>
+        </w:rPr>
+        <w:t xml:space="preserve"> hacer sus movimientos ya que dependiendo de unos </w:t>
+      </w:r>
+      <w:proofErr w:type="spellStart"/>
+      <w:r>
+        <w:rPr>
+          <w:lang w:val="es-ES"/>
+        </w:rPr>
+        <w:t>char</w:t>
+      </w:r>
+      <w:proofErr w:type="spellEnd"/>
+      <w:r>
+        <w:rPr>
+          <w:lang w:val="es-ES"/>
+        </w:rPr>
+        <w:t xml:space="preserve"> </w:t>
+      </w:r>
+      <w:proofErr w:type="gramStart"/>
+      <w:r>
+        <w:rPr>
+          <w:lang w:val="es-ES"/>
+        </w:rPr>
+        <w:t>I,S</w:t>
+      </w:r>
+      <w:proofErr w:type="gramEnd"/>
+      <w:r>
+        <w:rPr>
+          <w:lang w:val="es-ES"/>
+        </w:rPr>
+        <w:t xml:space="preserve">,B,D O P mueve sus extremidades de diferente </w:t>
+      </w:r>
+      <w:proofErr w:type="spellStart"/>
+      <w:r>
+        <w:rPr>
+          <w:lang w:val="es-ES"/>
+        </w:rPr>
+        <w:t>fomas</w:t>
+      </w:r>
+      <w:proofErr w:type="spellEnd"/>
+      <w:r>
+        <w:rPr>
+          <w:lang w:val="es-ES"/>
+        </w:rPr>
+        <w:t>.</w:t>
       </w:r>
     </w:p>
     <w:p>
@@ -531,7 +1358,21 @@
         <w:rPr>
           <w:lang w:val="es-ES"/>
         </w:rPr>
-        <w:t>Por comportarse como un EnSalon, ¿qué sabe hacer? ¿qué no puede hacer distinto? ¿qué debe aprender a hacer? Justifique su respuesta.</w:t>
+        <w:t xml:space="preserve">Por comportarse como un </w:t>
+      </w:r>
+      <w:proofErr w:type="spellStart"/>
+      <w:r>
+        <w:rPr>
+          <w:lang w:val="es-ES"/>
+        </w:rPr>
+        <w:t>EnSalon</w:t>
+      </w:r>
+      <w:proofErr w:type="spellEnd"/>
+      <w:r>
+        <w:rPr>
+          <w:lang w:val="es-ES"/>
+        </w:rPr>
+        <w:t>, ¿qué sabe hacer? ¿qué no puede hacer distinto? ¿qué debe aprender a hacer? Justifique su respuesta.</w:t>
       </w:r>
     </w:p>
     <w:p>
@@ -546,13 +1387,41 @@
         <w:rPr>
           <w:lang w:val="es-ES"/>
         </w:rPr>
-        <w:t xml:space="preserve">No sabe hacer nada por los default. </w:t>
-      </w:r>
-      <w:r>
-        <w:rPr>
-          <w:lang w:val="es-ES"/>
-        </w:rPr>
-        <w:t>Nada. Nda.</w:t>
+        <w:t xml:space="preserve">No sabe hacer nada por </w:t>
+      </w:r>
+      <w:proofErr w:type="gramStart"/>
+      <w:r>
+        <w:rPr>
+          <w:lang w:val="es-ES"/>
+        </w:rPr>
+        <w:t>los default</w:t>
+      </w:r>
+      <w:proofErr w:type="gramEnd"/>
+      <w:r>
+        <w:rPr>
+          <w:lang w:val="es-ES"/>
+        </w:rPr>
+        <w:t xml:space="preserve">. </w:t>
+      </w:r>
+      <w:r>
+        <w:rPr>
+          <w:lang w:val="es-ES"/>
+        </w:rPr>
+        <w:t xml:space="preserve">Nada. </w:t>
+      </w:r>
+      <w:proofErr w:type="spellStart"/>
+      <w:r>
+        <w:rPr>
+          <w:lang w:val="es-ES"/>
+        </w:rPr>
+        <w:t>Nda</w:t>
+      </w:r>
+      <w:proofErr w:type="spellEnd"/>
+      <w:r>
+        <w:rPr>
+          <w:lang w:val="es-ES"/>
+        </w:rPr>
+        <w:t>.</w:t>
       </w:r>
     </w:p>
     <w:p>
@@ -570,7 +1439,21 @@
         <w:rPr>
           <w:lang w:val="es-ES"/>
         </w:rPr>
-        <w:t>Considerando lo anterior, un Deportista ¿de qué color es? ¿cómo se mueve? ¿cómo decide? ¿cómo inicia ? Justifiquen sus respuestas.</w:t>
+        <w:t xml:space="preserve">Considerando lo anterior, un Deportista ¿de qué color es? ¿cómo se mueve? ¿cómo decide? ¿cómo </w:t>
+      </w:r>
+      <w:proofErr w:type="gramStart"/>
+      <w:r>
+        <w:rPr>
+          <w:lang w:val="es-ES"/>
+        </w:rPr>
+        <w:t>inicia ?</w:t>
+      </w:r>
+      <w:proofErr w:type="gramEnd"/>
+      <w:r>
+        <w:rPr>
+          <w:lang w:val="es-ES"/>
+        </w:rPr>
+        <w:t xml:space="preserve"> Justifiquen sus respuestas.</w:t>
       </w:r>
     </w:p>
     <w:p>
@@ -581,152 +1464,817 @@
           <w:lang w:val="es-ES"/>
         </w:rPr>
       </w:pPr>
+      <w:proofErr w:type="spellStart"/>
       <w:r>
         <w:rPr>
           <w:lang w:val="es-ES"/>
         </w:rPr>
         <w:t>Color.BLACK</w:t>
       </w:r>
-      <w:r>
-        <w:rPr>
-          <w:lang w:val="es-ES"/>
-        </w:rPr>
-        <w:t>. Se mueve dependidendo de la dirección que se le indique con su posición en X y Y.</w:t>
-      </w:r>
-      <w:r>
-        <w:rPr>
-          <w:lang w:val="es-ES"/>
-        </w:rPr>
-        <w:t>Decide si la dirección es hacia: N,E,S Y O.</w:t>
-      </w:r>
+      <w:proofErr w:type="spellEnd"/>
+      <w:r>
+        <w:rPr>
+          <w:lang w:val="es-ES"/>
+        </w:rPr>
+        <w:t xml:space="preserve">. Se mueve </w:t>
+      </w:r>
+      <w:proofErr w:type="spellStart"/>
+      <w:r>
+        <w:rPr>
+          <w:lang w:val="es-ES"/>
+        </w:rPr>
+        <w:t>dependidendo</w:t>
+      </w:r>
+      <w:proofErr w:type="spellEnd"/>
+      <w:r>
+        <w:rPr>
+          <w:lang w:val="es-ES"/>
+        </w:rPr>
+        <w:t xml:space="preserve"> de la dirección que se le indique con su posición en X y </w:t>
+      </w:r>
+      <w:proofErr w:type="spellStart"/>
+      <w:proofErr w:type="gramStart"/>
+      <w:r>
+        <w:rPr>
+          <w:lang w:val="es-ES"/>
+        </w:rPr>
+        <w:t>Y.</w:t>
+      </w:r>
+      <w:r>
+        <w:rPr>
+          <w:lang w:val="es-ES"/>
+        </w:rPr>
+        <w:t>Decide</w:t>
+      </w:r>
+      <w:proofErr w:type="spellEnd"/>
+      <w:proofErr w:type="gramEnd"/>
+      <w:r>
+        <w:rPr>
+          <w:lang w:val="es-ES"/>
+        </w:rPr>
+        <w:t xml:space="preserve"> si la dirección es hacia: N,E,S Y O.</w:t>
+      </w:r>
+    </w:p>
+    <w:p>
+      <w:pPr>
+        <w:pStyle w:val="ListParagraph"/>
+        <w:numPr>
+          <w:ilvl w:val="0"/>
+          <w:numId w:val="5"/>
+        </w:numPr>
+        <w:rPr>
+          <w:lang w:val="es-ES"/>
+        </w:rPr>
+      </w:pPr>
+      <w:r>
+        <w:rPr>
+          <w:lang w:val="es-ES"/>
+        </w:rPr>
+        <w:t xml:space="preserve">Construyan el método que atiende el botón Entren: el método llamado </w:t>
+      </w:r>
+      <w:proofErr w:type="gramStart"/>
+      <w:r>
+        <w:rPr>
+          <w:lang w:val="es-ES"/>
+        </w:rPr>
+        <w:t>entrada(</w:t>
+      </w:r>
+      <w:proofErr w:type="gramEnd"/>
+      <w:r>
+        <w:rPr>
+          <w:lang w:val="es-ES"/>
+        </w:rPr>
+        <w:t xml:space="preserve">) de la clase </w:t>
+      </w:r>
+      <w:proofErr w:type="spellStart"/>
+      <w:r>
+        <w:rPr>
+          <w:lang w:val="es-ES"/>
+        </w:rPr>
+        <w:t>Salon</w:t>
+      </w:r>
+      <w:proofErr w:type="spellEnd"/>
+      <w:r>
+        <w:rPr>
+          <w:lang w:val="es-ES"/>
+        </w:rPr>
+        <w:t xml:space="preserve">. En este método creen dos deportistas </w:t>
+      </w:r>
+      <w:proofErr w:type="spellStart"/>
+      <w:r>
+        <w:rPr>
+          <w:lang w:val="es-ES"/>
+        </w:rPr>
+        <w:t>edward</w:t>
+      </w:r>
+      <w:proofErr w:type="spellEnd"/>
+      <w:r>
+        <w:rPr>
+          <w:lang w:val="es-ES"/>
+        </w:rPr>
+        <w:t xml:space="preserve"> y bella. Ejecuten el programa, ¿Cómo quedan os deportistas? Capturen una pantalla significativa. </w:t>
+      </w:r>
+    </w:p>
+    <w:p>
+      <w:pPr>
+        <w:pStyle w:val="ListParagraph"/>
+        <w:ind w:left="1080"/>
+        <w:rPr>
+          <w:lang w:val="es-ES"/>
+        </w:rPr>
+      </w:pPr>
+      <w:r>
+        <w:rPr>
+          <w:lang w:val="es-ES"/>
+        </w:rPr>
+        <w:t xml:space="preserve">Quedan quietos con una cabeza y extremidades junto con sus respectivos nombres. </w:t>
+      </w:r>
+    </w:p>
+    <w:p>
+      <w:pPr>
+        <w:pStyle w:val="ListParagraph"/>
+        <w:ind w:left="1080"/>
+        <w:rPr>
+          <w:lang w:val="es-ES"/>
+        </w:rPr>
+      </w:pPr>
+      <w:r>
+        <w:rPr>
+          <w:noProof/>
+        </w:rPr>
+        <w:drawing>
+          <wp:inline distT="0" distB="0" distL="0" distR="0" wp14:anchorId="7CB42A06" wp14:editId="2171F742">
+            <wp:extent cx="5943600" cy="2208530"/>
+            <wp:effectExtent l="0" t="0" r="0" b="1270"/>
+            <wp:docPr id="5" name="Picture 5"/>
+            <wp:cNvGraphicFramePr>
+              <a:graphicFrameLocks xmlns:a="http://schemas.openxmlformats.org/drawingml/2006/main" noChangeAspect="1"/>
+            </wp:cNvGraphicFramePr>
+            <a:graphic xmlns:a="http://schemas.openxmlformats.org/drawingml/2006/main">
+              <a:graphicData uri="http://schemas.openxmlformats.org/drawingml/2006/picture">
+                <pic:pic xmlns:pic="http://schemas.openxmlformats.org/drawingml/2006/picture">
+                  <pic:nvPicPr>
+                    <pic:cNvPr id="1" name=""/>
+                    <pic:cNvPicPr/>
+                  </pic:nvPicPr>
+                  <pic:blipFill>
+                    <a:blip r:embed="rId7"/>
+                    <a:stretch>
+                      <a:fillRect/>
+                    </a:stretch>
+                  </pic:blipFill>
+                  <pic:spPr>
+                    <a:xfrm>
+                      <a:off x="0" y="0"/>
+                      <a:ext cx="5943600" cy="2208530"/>
+                    </a:xfrm>
+                    <a:prstGeom prst="rect">
+                      <a:avLst/>
+                    </a:prstGeom>
+                  </pic:spPr>
+                </pic:pic>
+              </a:graphicData>
+            </a:graphic>
+          </wp:inline>
+        </w:drawing>
+      </w:r>
+    </w:p>
+    <w:p>
+      <w:pPr>
+        <w:pStyle w:val="ListParagraph"/>
+        <w:numPr>
+          <w:ilvl w:val="0"/>
+          <w:numId w:val="5"/>
+        </w:numPr>
+        <w:rPr>
+          <w:lang w:val="es-ES"/>
+        </w:rPr>
+      </w:pPr>
+      <w:r>
+        <w:rPr>
+          <w:lang w:val="es-ES"/>
+        </w:rPr>
+        <w:t xml:space="preserve">Construyan el método que atiende el botón Inicien: el método llamado </w:t>
+      </w:r>
+      <w:proofErr w:type="gramStart"/>
+      <w:r>
+        <w:rPr>
+          <w:lang w:val="es-ES"/>
+        </w:rPr>
+        <w:t>inicio(</w:t>
+      </w:r>
+      <w:proofErr w:type="gramEnd"/>
+      <w:r>
+        <w:rPr>
+          <w:lang w:val="es-ES"/>
+        </w:rPr>
+        <w:t xml:space="preserve">) de la clase </w:t>
+      </w:r>
+      <w:proofErr w:type="spellStart"/>
+      <w:r>
+        <w:rPr>
+          <w:lang w:val="es-ES"/>
+        </w:rPr>
+        <w:t>Salon</w:t>
+      </w:r>
+      <w:proofErr w:type="spellEnd"/>
+      <w:r>
+        <w:rPr>
+          <w:lang w:val="es-ES"/>
+        </w:rPr>
+        <w:t xml:space="preserve">. Ejecuten el programa Ejecute el programa y pídales que entren e inicien. ¿Cómo se comportan los deportistas? Capturen una pantalla significativa. </w:t>
+      </w:r>
+    </w:p>
+    <w:p>
+      <w:pPr>
+        <w:pStyle w:val="ListParagraph"/>
+        <w:ind w:left="1080"/>
+      </w:pPr>
+      <w:r>
+        <w:t xml:space="preserve">Se </w:t>
+      </w:r>
+      <w:proofErr w:type="spellStart"/>
+      <w:r>
+        <w:t>mueven</w:t>
+      </w:r>
+      <w:proofErr w:type="spellEnd"/>
+      <w:r>
+        <w:t xml:space="preserve"> a la </w:t>
+      </w:r>
+      <w:proofErr w:type="spellStart"/>
+      <w:r>
+        <w:t>izquierda</w:t>
+      </w:r>
+      <w:proofErr w:type="spellEnd"/>
+      <w:r>
+        <w:t xml:space="preserve"> y </w:t>
+      </w:r>
+      <w:proofErr w:type="spellStart"/>
+      <w:r>
+        <w:t>luego</w:t>
+      </w:r>
+      <w:proofErr w:type="spellEnd"/>
+      <w:r>
+        <w:t xml:space="preserve"> a la derecho</w:t>
+      </w:r>
+    </w:p>
+    <w:p>
+      <w:r>
+        <w:rPr>
+          <w:noProof/>
+        </w:rPr>
+        <w:lastRenderedPageBreak/>
+        <w:drawing>
+          <wp:inline distT="0" distB="0" distL="0" distR="0" wp14:anchorId="1D6E16D3" wp14:editId="448F4177">
+            <wp:extent cx="5247414" cy="2270760"/>
+            <wp:effectExtent l="0" t="0" r="0" b="0"/>
+            <wp:docPr id="1" name="Picture 1"/>
+            <wp:cNvGraphicFramePr>
+              <a:graphicFrameLocks xmlns:a="http://schemas.openxmlformats.org/drawingml/2006/main" noChangeAspect="1"/>
+            </wp:cNvGraphicFramePr>
+            <a:graphic xmlns:a="http://schemas.openxmlformats.org/drawingml/2006/main">
+              <a:graphicData uri="http://schemas.openxmlformats.org/drawingml/2006/picture">
+                <pic:pic xmlns:pic="http://schemas.openxmlformats.org/drawingml/2006/picture">
+                  <pic:nvPicPr>
+                    <pic:cNvPr id="1" name=""/>
+                    <pic:cNvPicPr/>
+                  </pic:nvPicPr>
+                  <pic:blipFill>
+                    <a:blip r:embed="rId8"/>
+                    <a:stretch>
+                      <a:fillRect/>
+                    </a:stretch>
+                  </pic:blipFill>
+                  <pic:spPr>
+                    <a:xfrm>
+                      <a:off x="0" y="0"/>
+                      <a:ext cx="5298265" cy="2292765"/>
+                    </a:xfrm>
+                    <a:prstGeom prst="rect">
+                      <a:avLst/>
+                    </a:prstGeom>
+                  </pic:spPr>
+                </pic:pic>
+              </a:graphicData>
+            </a:graphic>
+          </wp:inline>
+        </w:drawing>
+      </w:r>
+    </w:p>
+    <w:p>
+      <w:pPr>
+        <w:rPr>
+          <w:lang w:val="es-ES"/>
+        </w:rPr>
+      </w:pPr>
+    </w:p>
+    <w:p>
+      <w:pPr>
+        <w:rPr>
+          <w:lang w:val="es-ES"/>
+        </w:rPr>
+      </w:pPr>
+      <w:r>
+        <w:rPr>
+          <w:lang w:val="es-ES"/>
+        </w:rPr>
+        <w:t>8.</w:t>
+      </w:r>
+      <w:r>
+        <w:rPr>
+          <w:lang w:val="es-ES"/>
+        </w:rPr>
+        <w:t xml:space="preserve">Construyan el método que atiende el botón Paren: el método llamado </w:t>
+      </w:r>
+      <w:proofErr w:type="gramStart"/>
+      <w:r>
+        <w:rPr>
+          <w:lang w:val="es-ES"/>
+        </w:rPr>
+        <w:t>parada(</w:t>
+      </w:r>
+      <w:proofErr w:type="gramEnd"/>
+      <w:r>
+        <w:rPr>
+          <w:lang w:val="es-ES"/>
+        </w:rPr>
+        <w:t xml:space="preserve">) de la clase </w:t>
+      </w:r>
+      <w:proofErr w:type="spellStart"/>
+      <w:r>
+        <w:rPr>
+          <w:lang w:val="es-ES"/>
+        </w:rPr>
+        <w:t>Salon</w:t>
+      </w:r>
+      <w:proofErr w:type="spellEnd"/>
+      <w:r>
+        <w:rPr>
+          <w:lang w:val="es-ES"/>
+        </w:rPr>
+        <w:t xml:space="preserve">. Ejecute el programa y pídales que entren, inicien y paren ¿Cómo se comportan los deportistas? Capturen una pantalla significativa. </w:t>
+      </w:r>
+    </w:p>
+    <w:p>
+      <w:pPr>
+        <w:rPr>
+          <w:lang w:val="es-ES"/>
+        </w:rPr>
+      </w:pPr>
+      <w:proofErr w:type="spellStart"/>
+      <w:r>
+        <w:t>Entra</w:t>
+      </w:r>
+      <w:proofErr w:type="spellEnd"/>
+      <w:r>
+        <w:t xml:space="preserve">, Se </w:t>
+      </w:r>
+      <w:proofErr w:type="spellStart"/>
+      <w:r>
+        <w:t>mueven</w:t>
+      </w:r>
+      <w:proofErr w:type="spellEnd"/>
+      <w:r>
+        <w:t xml:space="preserve"> a la </w:t>
+      </w:r>
+      <w:proofErr w:type="spellStart"/>
+      <w:r>
+        <w:t>izquierda</w:t>
+      </w:r>
+      <w:proofErr w:type="spellEnd"/>
+      <w:r>
+        <w:t xml:space="preserve"> (</w:t>
+      </w:r>
+      <w:proofErr w:type="spellStart"/>
+      <w:r>
+        <w:t>quedan</w:t>
+      </w:r>
+      <w:proofErr w:type="spellEnd"/>
+      <w:r>
+        <w:t xml:space="preserve"> </w:t>
+      </w:r>
+      <w:proofErr w:type="spellStart"/>
+      <w:r>
+        <w:t>en</w:t>
+      </w:r>
+      <w:proofErr w:type="spellEnd"/>
+      <w:r>
+        <w:t xml:space="preserve"> una </w:t>
+      </w:r>
+      <w:proofErr w:type="spellStart"/>
+      <w:r>
+        <w:t>posicion</w:t>
+      </w:r>
+      <w:proofErr w:type="spellEnd"/>
+      <w:r>
+        <w:t xml:space="preserve"> de </w:t>
+      </w:r>
+      <w:proofErr w:type="spellStart"/>
+      <w:r>
+        <w:t>movimiento</w:t>
+      </w:r>
+      <w:proofErr w:type="spellEnd"/>
+      <w:r>
+        <w:t xml:space="preserve">) y </w:t>
+      </w:r>
+      <w:proofErr w:type="spellStart"/>
+      <w:r>
+        <w:t>luego</w:t>
+      </w:r>
+      <w:proofErr w:type="spellEnd"/>
+      <w:r>
+        <w:t xml:space="preserve"> </w:t>
+      </w:r>
+      <w:proofErr w:type="spellStart"/>
+      <w:r>
+        <w:t>paran</w:t>
+      </w:r>
+      <w:proofErr w:type="spellEnd"/>
+      <w:r>
+        <w:t xml:space="preserve"> (</w:t>
+      </w:r>
+      <w:proofErr w:type="spellStart"/>
+      <w:r>
+        <w:t>quedando</w:t>
+      </w:r>
+      <w:proofErr w:type="spellEnd"/>
+      <w:r>
+        <w:t xml:space="preserve"> </w:t>
+      </w:r>
+      <w:proofErr w:type="spellStart"/>
+      <w:r>
+        <w:t>en</w:t>
+      </w:r>
+      <w:proofErr w:type="spellEnd"/>
+      <w:r>
+        <w:t xml:space="preserve"> la </w:t>
+      </w:r>
+      <w:proofErr w:type="spellStart"/>
+      <w:r>
+        <w:t>posicion</w:t>
+      </w:r>
+      <w:proofErr w:type="spellEnd"/>
+      <w:r>
+        <w:t xml:space="preserve"> </w:t>
+      </w:r>
+      <w:proofErr w:type="spellStart"/>
+      <w:r>
+        <w:t>igual</w:t>
+      </w:r>
+      <w:proofErr w:type="spellEnd"/>
+      <w:r>
+        <w:t xml:space="preserve"> </w:t>
+      </w:r>
+      <w:proofErr w:type="gramStart"/>
+      <w:r>
+        <w:t>a</w:t>
+      </w:r>
+      <w:proofErr w:type="gramEnd"/>
+      <w:r>
+        <w:t xml:space="preserve"> </w:t>
+      </w:r>
+      <w:proofErr w:type="spellStart"/>
+      <w:r>
+        <w:t>entran</w:t>
+      </w:r>
+      <w:proofErr w:type="spellEnd"/>
+      <w:r>
+        <w:t>)</w:t>
+      </w:r>
+    </w:p>
+    <w:p>
+      <w:pPr>
+        <w:rPr>
+          <w:lang w:val="es-ES"/>
+        </w:rPr>
+      </w:pPr>
+      <w:r>
+        <w:rPr>
+          <w:noProof/>
+        </w:rPr>
+        <w:drawing>
+          <wp:inline distT="0" distB="0" distL="0" distR="0" wp14:anchorId="5F2EFA75" wp14:editId="6C90B3C4">
+            <wp:extent cx="5362575" cy="3016448"/>
+            <wp:effectExtent l="0" t="0" r="0" b="0"/>
+            <wp:docPr id="3" name="Picture 3"/>
+            <wp:cNvGraphicFramePr>
+              <a:graphicFrameLocks xmlns:a="http://schemas.openxmlformats.org/drawingml/2006/main" noChangeAspect="1"/>
+            </wp:cNvGraphicFramePr>
+            <a:graphic xmlns:a="http://schemas.openxmlformats.org/drawingml/2006/main">
+              <a:graphicData uri="http://schemas.openxmlformats.org/drawingml/2006/picture">
+                <pic:pic xmlns:pic="http://schemas.openxmlformats.org/drawingml/2006/picture">
+                  <pic:nvPicPr>
+                    <pic:cNvPr id="1" name=""/>
+                    <pic:cNvPicPr/>
+                  </pic:nvPicPr>
+                  <pic:blipFill>
+                    <a:blip r:embed="rId9"/>
+                    <a:stretch>
+                      <a:fillRect/>
+                    </a:stretch>
+                  </pic:blipFill>
+                  <pic:spPr>
+                    <a:xfrm>
+                      <a:off x="0" y="0"/>
+                      <a:ext cx="5380039" cy="3026272"/>
+                    </a:xfrm>
+                    <a:prstGeom prst="rect">
+                      <a:avLst/>
+                    </a:prstGeom>
+                  </pic:spPr>
+                </pic:pic>
+              </a:graphicData>
+            </a:graphic>
+          </wp:inline>
+        </w:drawing>
+      </w:r>
+    </w:p>
+    <w:p>
+      <w:pPr>
+        <w:rPr>
+          <w:lang w:val="es-ES"/>
+        </w:rPr>
+      </w:pPr>
+      <w:r>
+        <w:rPr>
+          <w:lang w:val="es-ES"/>
+        </w:rPr>
+        <w:t xml:space="preserve">9. Construyan el método que atiende el botón </w:t>
+      </w:r>
+      <w:proofErr w:type="spellStart"/>
+      <w:proofErr w:type="gramStart"/>
+      <w:r>
+        <w:rPr>
+          <w:lang w:val="es-ES"/>
+        </w:rPr>
+        <w:t>Decidan:el</w:t>
+      </w:r>
+      <w:proofErr w:type="spellEnd"/>
+      <w:proofErr w:type="gramEnd"/>
+      <w:r>
+        <w:rPr>
+          <w:lang w:val="es-ES"/>
+        </w:rPr>
+        <w:t xml:space="preserve"> método llamado </w:t>
+      </w:r>
+      <w:proofErr w:type="spellStart"/>
+      <w:r>
+        <w:rPr>
+          <w:lang w:val="es-ES"/>
+        </w:rPr>
+        <w:t>decision</w:t>
+      </w:r>
+      <w:proofErr w:type="spellEnd"/>
+      <w:r>
+        <w:rPr>
+          <w:lang w:val="es-ES"/>
+        </w:rPr>
+        <w:t xml:space="preserve">() de la clase </w:t>
+      </w:r>
+      <w:proofErr w:type="spellStart"/>
+      <w:r>
+        <w:rPr>
+          <w:lang w:val="es-ES"/>
+        </w:rPr>
+        <w:t>Salon</w:t>
+      </w:r>
+      <w:proofErr w:type="spellEnd"/>
+      <w:r>
+        <w:rPr>
+          <w:lang w:val="es-ES"/>
+        </w:rPr>
+        <w:t xml:space="preserve">. Ejecute el programa y pídales que entren, inicien, decidan y paren ¿Cómo se comportan los deportistas? Capturen una pantalla significativa. </w:t>
+      </w:r>
+    </w:p>
+    <w:p>
+      <w:pPr>
+        <w:rPr>
+          <w:lang w:val="es-ES"/>
+        </w:rPr>
+      </w:pPr>
+      <w:r>
+        <w:rPr>
+          <w:noProof/>
+        </w:rPr>
+        <w:lastRenderedPageBreak/>
+        <w:drawing>
+          <wp:inline distT="0" distB="0" distL="0" distR="0" wp14:anchorId="3F84BB9B" wp14:editId="7F1C462C">
+            <wp:extent cx="4248150" cy="2574306"/>
+            <wp:effectExtent l="0" t="0" r="0" b="0"/>
+            <wp:docPr id="6" name="Picture 6"/>
+            <wp:cNvGraphicFramePr>
+              <a:graphicFrameLocks xmlns:a="http://schemas.openxmlformats.org/drawingml/2006/main" noChangeAspect="1"/>
+            </wp:cNvGraphicFramePr>
+            <a:graphic xmlns:a="http://schemas.openxmlformats.org/drawingml/2006/main">
+              <a:graphicData uri="http://schemas.openxmlformats.org/drawingml/2006/picture">
+                <pic:pic xmlns:pic="http://schemas.openxmlformats.org/drawingml/2006/picture">
+                  <pic:nvPicPr>
+                    <pic:cNvPr id="1" name=""/>
+                    <pic:cNvPicPr/>
+                  </pic:nvPicPr>
+                  <pic:blipFill>
+                    <a:blip r:embed="rId10"/>
+                    <a:stretch>
+                      <a:fillRect/>
+                    </a:stretch>
+                  </pic:blipFill>
+                  <pic:spPr>
+                    <a:xfrm>
+                      <a:off x="0" y="0"/>
+                      <a:ext cx="4257622" cy="2580046"/>
+                    </a:xfrm>
+                    <a:prstGeom prst="rect">
+                      <a:avLst/>
+                    </a:prstGeom>
+                  </pic:spPr>
+                </pic:pic>
+              </a:graphicData>
+            </a:graphic>
+          </wp:inline>
+        </w:drawing>
+      </w:r>
+    </w:p>
+    <w:p>
+      <w:pPr>
+        <w:rPr>
+          <w:lang w:val="es-ES"/>
+        </w:rPr>
+      </w:pPr>
+      <w:r>
+        <w:rPr>
+          <w:lang w:val="es-ES"/>
+        </w:rPr>
+        <w:t xml:space="preserve">Al desarrollar decidan a los dos deportistas, uno se mueve y el otro se queda quieto ya que se trabaja un aleatorio, después de hacer el </w:t>
+      </w:r>
+      <w:proofErr w:type="gramStart"/>
+      <w:r>
+        <w:rPr>
+          <w:lang w:val="es-ES"/>
+        </w:rPr>
+        <w:t>paren(</w:t>
+      </w:r>
+      <w:proofErr w:type="gramEnd"/>
+      <w:r>
+        <w:rPr>
+          <w:lang w:val="es-ES"/>
+        </w:rPr>
+        <w:t xml:space="preserve">) como uno tiene un movimiento mas que otro, uno queda con un brazo hacia abajo y el otro si totalmente quieto.  </w:t>
+      </w:r>
+    </w:p>
+    <w:p>
+      <w:pPr>
+        <w:rPr>
+          <w:lang w:val="es-ES"/>
+        </w:rPr>
+      </w:pPr>
+      <w:r>
+        <w:rPr>
+          <w:lang w:val="es-ES"/>
+        </w:rPr>
+        <w:t xml:space="preserve">10. Construyan el método que atiende el botón Salgan: el método llamado </w:t>
+      </w:r>
+      <w:proofErr w:type="gramStart"/>
+      <w:r>
+        <w:rPr>
+          <w:lang w:val="es-ES"/>
+        </w:rPr>
+        <w:t>salida(</w:t>
+      </w:r>
+      <w:proofErr w:type="gramEnd"/>
+      <w:r>
+        <w:rPr>
+          <w:lang w:val="es-ES"/>
+        </w:rPr>
+        <w:t xml:space="preserve">) de la clase </w:t>
+      </w:r>
+      <w:r>
+        <w:rPr>
+          <w:lang w:val="es-ES"/>
+        </w:rPr>
+        <w:t>Salón</w:t>
+      </w:r>
+      <w:r>
+        <w:rPr>
+          <w:lang w:val="es-ES"/>
+        </w:rPr>
+        <w:t>. Ejecute el programa y pídales que entren, inicien, decidan, paren y salgan ¿Cómo se comportan los deportistas? Capturen una pantalla significativa.</w:t>
+      </w:r>
+    </w:p>
+    <w:p>
+      <w:pPr>
+        <w:rPr>
+          <w:lang w:val="es-ES"/>
+        </w:rPr>
+      </w:pPr>
+      <w:r>
+        <w:rPr>
+          <w:lang w:val="es-ES"/>
+        </w:rPr>
+        <w:t>Como los deportistas son creados al mismo tiempo, después de hacer todas sus otras funciones, cuando se selecciona que salgan los dos desaparecen automáticamente.</w:t>
+      </w:r>
+    </w:p>
+    <w:p>
+      <w:pPr>
+        <w:rPr>
+          <w:sz w:val="36"/>
+          <w:lang w:val="es-ES"/>
+        </w:rPr>
+      </w:pPr>
+      <w:r>
+        <w:rPr>
+          <w:noProof/>
+        </w:rPr>
+        <w:drawing>
+          <wp:inline distT="0" distB="0" distL="0" distR="0" wp14:anchorId="468385EC" wp14:editId="0CF9F9A0">
+            <wp:extent cx="5943600" cy="1170305"/>
+            <wp:effectExtent l="0" t="0" r="0" b="0"/>
+            <wp:docPr id="7" name="Picture 7"/>
+            <wp:cNvGraphicFramePr>
+              <a:graphicFrameLocks xmlns:a="http://schemas.openxmlformats.org/drawingml/2006/main" noChangeAspect="1"/>
+            </wp:cNvGraphicFramePr>
+            <a:graphic xmlns:a="http://schemas.openxmlformats.org/drawingml/2006/main">
+              <a:graphicData uri="http://schemas.openxmlformats.org/drawingml/2006/picture">
+                <pic:pic xmlns:pic="http://schemas.openxmlformats.org/drawingml/2006/picture">
+                  <pic:nvPicPr>
+                    <pic:cNvPr id="1" name=""/>
+                    <pic:cNvPicPr/>
+                  </pic:nvPicPr>
+                  <pic:blipFill>
+                    <a:blip r:embed="rId11"/>
+                    <a:stretch>
+                      <a:fillRect/>
+                    </a:stretch>
+                  </pic:blipFill>
+                  <pic:spPr>
+                    <a:xfrm>
+                      <a:off x="0" y="0"/>
+                      <a:ext cx="5943600" cy="1170305"/>
+                    </a:xfrm>
+                    <a:prstGeom prst="rect">
+                      <a:avLst/>
+                    </a:prstGeom>
+                  </pic:spPr>
+                </pic:pic>
+              </a:graphicData>
+            </a:graphic>
+          </wp:inline>
+        </w:drawing>
+      </w:r>
+    </w:p>
+    <w:p>
+      <w:pPr>
+        <w:rPr>
+          <w:sz w:val="36"/>
+          <w:lang w:val="es-ES"/>
+        </w:rPr>
+      </w:pPr>
+      <w:r>
+        <w:rPr>
+          <w:noProof/>
+        </w:rPr>
+        <w:drawing>
+          <wp:inline distT="0" distB="0" distL="0" distR="0" wp14:anchorId="6918E465" wp14:editId="15310D44">
+            <wp:extent cx="5943600" cy="865505"/>
+            <wp:effectExtent l="0" t="0" r="0" b="0"/>
+            <wp:docPr id="9" name="Picture 9"/>
+            <wp:cNvGraphicFramePr>
+              <a:graphicFrameLocks xmlns:a="http://schemas.openxmlformats.org/drawingml/2006/main" noChangeAspect="1"/>
+            </wp:cNvGraphicFramePr>
+            <a:graphic xmlns:a="http://schemas.openxmlformats.org/drawingml/2006/main">
+              <a:graphicData uri="http://schemas.openxmlformats.org/drawingml/2006/picture">
+                <pic:pic xmlns:pic="http://schemas.openxmlformats.org/drawingml/2006/picture">
+                  <pic:nvPicPr>
+                    <pic:cNvPr id="1" name=""/>
+                    <pic:cNvPicPr/>
+                  </pic:nvPicPr>
+                  <pic:blipFill>
+                    <a:blip r:embed="rId12"/>
+                    <a:stretch>
+                      <a:fillRect/>
+                    </a:stretch>
+                  </pic:blipFill>
+                  <pic:spPr>
+                    <a:xfrm>
+                      <a:off x="0" y="0"/>
+                      <a:ext cx="5943600" cy="865505"/>
+                    </a:xfrm>
+                    <a:prstGeom prst="rect">
+                      <a:avLst/>
+                    </a:prstGeom>
+                  </pic:spPr>
+                </pic:pic>
+              </a:graphicData>
+            </a:graphic>
+          </wp:inline>
+        </w:drawing>
+      </w:r>
+    </w:p>
+    <w:p>
       <w:bookmarkStart w:id="0" w:name="_GoBack"/>
       <w:bookmarkEnd w:id="0"/>
     </w:p>
-    <w:p>
-      <w:pPr>
-        <w:pStyle w:val="ListParagraph"/>
-        <w:rPr>
-          <w:lang w:val="es-ES"/>
-        </w:rPr>
-      </w:pPr>
-      <w:r>
-        <w:rPr>
-          <w:lang w:val="es-ES"/>
-        </w:rPr>
-        <w:t xml:space="preserve"> 6. Construyan el método que atiende el botón Entren: el método llamado entrada() de la clase Salon. En este método creen dos deportistas edward y bella. Ejecuten el programa, ¿Cómo quedan os deportistas? Capturen una pantalla significativa. </w:t>
-      </w:r>
-    </w:p>
-    <w:p>
-      <w:pPr>
-        <w:pStyle w:val="ListParagraph"/>
-        <w:rPr>
-          <w:lang w:val="es-ES"/>
-        </w:rPr>
-      </w:pPr>
-      <w:r>
-        <w:rPr>
-          <w:lang w:val="es-ES"/>
-        </w:rPr>
-        <w:t xml:space="preserve">7. Construyan el método que atiende el botón Inicien: el método llamado inicio() de la clase Salon. Ejecuten el programa Ejecute el programa y pídales que entren e inicien. ¿Cómo se comportan los deportistas? Capturen una pantalla significativa. </w:t>
-      </w:r>
-    </w:p>
-    <w:p>
-      <w:pPr>
-        <w:pStyle w:val="ListParagraph"/>
-        <w:rPr>
-          <w:lang w:val="es-ES"/>
-        </w:rPr>
-      </w:pPr>
-      <w:r>
-        <w:rPr>
-          <w:lang w:val="es-ES"/>
-        </w:rPr>
-        <w:t xml:space="preserve">8. Construyan el método que atiende el botón Paren: el método llamado parada() de la clase Salon. Ejecute el programa y pídales que entren, inicien y paren ¿Cómo se comportan los deportistas? Capturen una pantalla significativa. </w:t>
-      </w:r>
-    </w:p>
-    <w:p>
-      <w:pPr>
-        <w:pStyle w:val="ListParagraph"/>
-        <w:rPr>
-          <w:lang w:val="es-ES"/>
-        </w:rPr>
-      </w:pPr>
-      <w:r>
-        <w:rPr>
-          <w:lang w:val="es-ES"/>
-        </w:rPr>
-        <w:t xml:space="preserve">9. Construyan el método que atiende el botón Decidan:el método llamado decision() de la clase Salon. Ejecute el programa y pídales que entren, inicien, decidan y paren ¿Cómo se comportan los deportistas? Capturen una pantalla significativa. </w:t>
-      </w:r>
-    </w:p>
-    <w:p>
-      <w:pPr>
-        <w:pStyle w:val="ListParagraph"/>
-        <w:rPr>
-          <w:lang w:val="es-ES"/>
-        </w:rPr>
-      </w:pPr>
-      <w:r>
-        <w:rPr>
-          <w:lang w:val="es-ES"/>
-        </w:rPr>
-        <w:t>10. Construyan el método que atiende el botón Salgan: el método llamado salida() de la clase Salon. Ejecute el programa y pídales que entren, inicien, decidan, paren y salgan ¿Cómo se comportan los deportistas? Capturen una pantalla significativa.</w:t>
-      </w:r>
-    </w:p>
-    <w:p>
-      <w:pPr>
-        <w:rPr>
-          <w:b/>
-          <w:i/>
-          <w:sz w:val="36"/>
-          <w:lang w:val="es-ES"/>
-        </w:rPr>
-      </w:pPr>
-    </w:p>
-    <w:p>
-      <w:pPr>
-        <w:rPr>
-          <w:lang w:val="es-ES"/>
-        </w:rPr>
-      </w:pPr>
-      <w:r>
-        <w:rPr>
-          <w:lang w:val="es-ES"/>
-        </w:rPr>
-        <w:t>1)</w:t>
-      </w:r>
-      <w:r>
-        <w:rPr>
-          <w:lang w:val="es-ES"/>
-        </w:rPr>
-        <w:t xml:space="preserve">Se encuentra un ArrayList elementos de tipo EnSalon, se puede agregar elementos de tipo deportista porque deportista es de tipo persona, y esto llama a </w:t>
-      </w:r>
-      <w:r>
-        <w:rPr>
-          <w:lang w:val="es-ES"/>
-        </w:rPr>
-        <w:t xml:space="preserve">la clase </w:t>
-      </w:r>
-      <w:r>
-        <w:rPr>
-          <w:lang w:val="es-ES"/>
-        </w:rPr>
-        <w:t xml:space="preserve">EnSalon que soporta </w:t>
-      </w:r>
-      <w:r>
-        <w:rPr>
-          <w:lang w:val="es-ES"/>
-        </w:rPr>
-        <w:t>tipo “persona”, ”circulo”, “cuadrado”.</w:t>
-      </w:r>
-    </w:p>
-    <w:p>
-      <w:r>
-        <w:lastRenderedPageBreak/>
-        <w:t>2)</w:t>
-      </w:r>
-    </w:p>
     <w:sectPr>
-      <w:headerReference w:type="default" r:id="rId7"/>
+      <w:headerReference w:type="default" r:id="rId13"/>
       <w:pgSz w:w="12240" w:h="15840"/>
       <w:pgMar w:top="1440" w:right="1440" w:bottom="1440" w:left="1440" w:header="720" w:footer="720" w:gutter="0"/>
       <w:cols w:space="720"/>
@@ -793,7 +2341,15 @@
       <w:pStyle w:val="Header"/>
     </w:pPr>
     <w:r>
-      <w:t>David Otalora David Vargas</w:t>
+      <w:t xml:space="preserve">David </w:t>
+    </w:r>
+    <w:proofErr w:type="spellStart"/>
+    <w:r>
+      <w:t>Otalora</w:t>
+    </w:r>
+    <w:proofErr w:type="spellEnd"/>
+    <w:r>
+      <w:t xml:space="preserve"> David Vargas</w:t>
     </w:r>
   </w:p>
   <w:p>
@@ -1286,7 +2842,7 @@
       </w:pPr>
     </w:pPrDefault>
   </w:docDefaults>
-  <w:latentStyles w:defLockedState="0" w:defUIPriority="99" w:defSemiHidden="0" w:defUnhideWhenUsed="0" w:defQFormat="0" w:count="376">
+  <w:latentStyles w:defLockedState="0" w:defUIPriority="99" w:defSemiHidden="0" w:defUnhideWhenUsed="0" w:defQFormat="0" w:count="375">
     <w:lsdException w:name="Normal" w:uiPriority="0" w:qFormat="1"/>
     <w:lsdException w:name="heading 1" w:uiPriority="9" w:qFormat="1"/>
     <w:lsdException w:name="heading 2" w:semiHidden="1" w:uiPriority="9" w:unhideWhenUsed="1" w:qFormat="1"/>
@@ -1392,6 +2948,7 @@
     <w:lsdException w:name="HTML Sample" w:semiHidden="1" w:unhideWhenUsed="1"/>
     <w:lsdException w:name="HTML Typewriter" w:semiHidden="1" w:unhideWhenUsed="1"/>
     <w:lsdException w:name="HTML Variable" w:semiHidden="1" w:unhideWhenUsed="1"/>
+    <w:lsdException w:name="Normal Table" w:semiHidden="1" w:unhideWhenUsed="1"/>
     <w:lsdException w:name="annotation subject" w:semiHidden="1" w:unhideWhenUsed="1"/>
     <w:lsdException w:name="No List" w:semiHidden="1" w:unhideWhenUsed="1"/>
     <w:lsdException w:name="Outline List 1" w:semiHidden="1" w:unhideWhenUsed="1"/>
@@ -1438,8 +2995,10 @@
     <w:lsdException w:name="Table Subtle 2" w:semiHidden="1" w:unhideWhenUsed="1"/>
     <w:lsdException w:name="Table Web 1" w:semiHidden="1" w:unhideWhenUsed="1"/>
     <w:lsdException w:name="Table Web 2" w:semiHidden="1" w:unhideWhenUsed="1"/>
+    <w:lsdException w:name="Table Web 3" w:semiHidden="1" w:unhideWhenUsed="1"/>
     <w:lsdException w:name="Balloon Text" w:semiHidden="1" w:unhideWhenUsed="1"/>
     <w:lsdException w:name="Table Grid" w:uiPriority="39"/>
+    <w:lsdException w:name="Table Theme" w:semiHidden="1" w:unhideWhenUsed="1"/>
     <w:lsdException w:name="Placeholder Text" w:semiHidden="1"/>
     <w:lsdException w:name="No Spacing" w:uiPriority="1" w:qFormat="1"/>
     <w:lsdException w:name="Light Shading" w:uiPriority="60"/>
@@ -1659,7 +3218,6 @@
     <w:lsdException w:name="Smart Hyperlink" w:semiHidden="1" w:unhideWhenUsed="1"/>
     <w:lsdException w:name="Hashtag" w:semiHidden="1" w:unhideWhenUsed="1"/>
     <w:lsdException w:name="Unresolved Mention" w:semiHidden="1" w:unhideWhenUsed="1"/>
-    <w:lsdException w:name="Smart Link" w:semiHidden="1" w:unhideWhenUsed="1"/>
   </w:latentStyles>
   <w:style w:type="paragraph" w:default="1" w:styleId="Normal">
     <w:name w:val="Normal"/>

</xml_diff>

<commit_message>
terminar el ciclo 2, deportista hablador
</commit_message>
<xml_diff>
--- a/Lab 4/Lab 4.docx
+++ b/Lab 4/Lab 4.docx
@@ -2269,12 +2269,1550 @@
         </w:drawing>
       </w:r>
     </w:p>
-    <w:p>
+    <w:p/>
+    <w:p/>
+    <w:p/>
+    <w:p/>
+    <w:p/>
+    <w:p>
+      <w:proofErr w:type="spellStart"/>
+      <w:r>
+        <w:lastRenderedPageBreak/>
+        <w:t>Ciclo</w:t>
+      </w:r>
+      <w:proofErr w:type="spellEnd"/>
+      <w:r>
+        <w:t xml:space="preserve"> 2.</w:t>
+      </w:r>
+    </w:p>
+    <w:p>
+      <w:r>
+        <w:t xml:space="preserve"> </w:t>
+      </w:r>
+      <w:proofErr w:type="spellStart"/>
+      <w:r>
+        <w:t>Incluyendo</w:t>
+      </w:r>
+      <w:proofErr w:type="spellEnd"/>
+      <w:r>
+        <w:t xml:space="preserve"> a los </w:t>
+      </w:r>
+      <w:proofErr w:type="spellStart"/>
+      <w:r>
+        <w:t>deportistas</w:t>
+      </w:r>
+      <w:proofErr w:type="spellEnd"/>
+      <w:r>
+        <w:t xml:space="preserve"> </w:t>
+      </w:r>
+      <w:proofErr w:type="spellStart"/>
+      <w:r>
+        <w:t>avanzados</w:t>
+      </w:r>
+      <w:proofErr w:type="spellEnd"/>
+      <w:r>
+        <w:t xml:space="preserve"> [</w:t>
+      </w:r>
+      <w:proofErr w:type="spellStart"/>
+      <w:r>
+        <w:t>En</w:t>
+      </w:r>
+      <w:proofErr w:type="spellEnd"/>
+      <w:r>
+        <w:t xml:space="preserve"> lab03.doc y </w:t>
+      </w:r>
+      <w:proofErr w:type="spellStart"/>
+      <w:r>
+        <w:t>automataasta</w:t>
+      </w:r>
+      <w:proofErr w:type="spellEnd"/>
+      <w:r>
+        <w:t xml:space="preserve">] (NO OLVIDE BDD - MDD) El </w:t>
+      </w:r>
+      <w:proofErr w:type="spellStart"/>
+      <w:r>
+        <w:t>objetivo</w:t>
+      </w:r>
+      <w:proofErr w:type="spellEnd"/>
+      <w:r>
+        <w:t xml:space="preserve"> de </w:t>
+      </w:r>
+      <w:proofErr w:type="spellStart"/>
+      <w:r>
+        <w:t>este</w:t>
+      </w:r>
+      <w:proofErr w:type="spellEnd"/>
+      <w:r>
+        <w:t xml:space="preserve"> punto es </w:t>
+      </w:r>
+      <w:proofErr w:type="spellStart"/>
+      <w:r>
+        <w:t>recibir</w:t>
+      </w:r>
+      <w:proofErr w:type="spellEnd"/>
+      <w:r>
+        <w:t xml:space="preserve"> </w:t>
+      </w:r>
+      <w:proofErr w:type="spellStart"/>
+      <w:r>
+        <w:t>en</w:t>
+      </w:r>
+      <w:proofErr w:type="spellEnd"/>
+      <w:r>
+        <w:t xml:space="preserve"> el </w:t>
+      </w:r>
+      <w:proofErr w:type="spellStart"/>
+      <w:r>
+        <w:t>salón</w:t>
+      </w:r>
+      <w:proofErr w:type="spellEnd"/>
+      <w:r>
+        <w:t xml:space="preserve"> </w:t>
+      </w:r>
+      <w:proofErr w:type="spellStart"/>
+      <w:r>
+        <w:t>deportistas</w:t>
+      </w:r>
+      <w:proofErr w:type="spellEnd"/>
+      <w:r>
+        <w:t xml:space="preserve"> </w:t>
+      </w:r>
+      <w:proofErr w:type="spellStart"/>
+      <w:r>
+        <w:t>avanzados</w:t>
+      </w:r>
+      <w:proofErr w:type="spellEnd"/>
+      <w:r>
+        <w:t xml:space="preserve">. Los </w:t>
+      </w:r>
+      <w:proofErr w:type="spellStart"/>
+      <w:r>
+        <w:t>deportistas</w:t>
+      </w:r>
+      <w:proofErr w:type="spellEnd"/>
+      <w:r>
+        <w:t xml:space="preserve"> </w:t>
+      </w:r>
+      <w:proofErr w:type="spellStart"/>
+      <w:r>
+        <w:t>avanzados</w:t>
+      </w:r>
+      <w:proofErr w:type="spellEnd"/>
+      <w:r>
+        <w:t xml:space="preserve">, </w:t>
+      </w:r>
+      <w:proofErr w:type="spellStart"/>
+      <w:r>
+        <w:t>vestidos</w:t>
+      </w:r>
+      <w:proofErr w:type="spellEnd"/>
+      <w:r>
+        <w:t xml:space="preserve"> de </w:t>
+      </w:r>
+      <w:proofErr w:type="spellStart"/>
+      <w:r>
+        <w:t>naranja</w:t>
+      </w:r>
+      <w:proofErr w:type="spellEnd"/>
+      <w:r>
+        <w:t xml:space="preserve">, se </w:t>
+      </w:r>
+      <w:proofErr w:type="spellStart"/>
+      <w:r>
+        <w:t>mueven</w:t>
+      </w:r>
+      <w:proofErr w:type="spellEnd"/>
+      <w:r>
+        <w:t xml:space="preserve"> </w:t>
+      </w:r>
+      <w:proofErr w:type="spellStart"/>
+      <w:r>
+        <w:t>más</w:t>
+      </w:r>
+      <w:proofErr w:type="spellEnd"/>
+      <w:r>
+        <w:t xml:space="preserve">, </w:t>
+      </w:r>
+      <w:proofErr w:type="spellStart"/>
+      <w:r>
+        <w:t>sólo</w:t>
+      </w:r>
+      <w:proofErr w:type="spellEnd"/>
+      <w:r>
+        <w:t xml:space="preserve"> </w:t>
+      </w:r>
+      <w:proofErr w:type="spellStart"/>
+      <w:r>
+        <w:t>paran</w:t>
+      </w:r>
+      <w:proofErr w:type="spellEnd"/>
+      <w:r>
+        <w:t xml:space="preserve"> </w:t>
+      </w:r>
+      <w:proofErr w:type="spellStart"/>
+      <w:r>
+        <w:t>después</w:t>
+      </w:r>
+      <w:proofErr w:type="spellEnd"/>
+      <w:r>
+        <w:t xml:space="preserve"> de dos </w:t>
+      </w:r>
+      <w:proofErr w:type="spellStart"/>
+      <w:r>
+        <w:t>órdenes</w:t>
+      </w:r>
+      <w:proofErr w:type="spellEnd"/>
+      <w:r>
+        <w:t xml:space="preserve"> y, </w:t>
+      </w:r>
+      <w:proofErr w:type="spellStart"/>
+      <w:r>
+        <w:t>cuando</w:t>
+      </w:r>
+      <w:proofErr w:type="spellEnd"/>
+      <w:r>
+        <w:t xml:space="preserve"> les </w:t>
+      </w:r>
+      <w:proofErr w:type="spellStart"/>
+      <w:r>
+        <w:t>piden</w:t>
+      </w:r>
+      <w:proofErr w:type="spellEnd"/>
+      <w:r>
+        <w:t xml:space="preserve"> que </w:t>
+      </w:r>
+      <w:proofErr w:type="spellStart"/>
+      <w:r>
+        <w:t>deciden</w:t>
+      </w:r>
+      <w:proofErr w:type="spellEnd"/>
+      <w:r>
+        <w:t xml:space="preserve">, </w:t>
+      </w:r>
+      <w:proofErr w:type="spellStart"/>
+      <w:r>
+        <w:t>siempre</w:t>
+      </w:r>
+      <w:proofErr w:type="spellEnd"/>
+      <w:r>
+        <w:t xml:space="preserve"> </w:t>
+      </w:r>
+      <w:proofErr w:type="spellStart"/>
+      <w:r>
+        <w:t>hacen</w:t>
+      </w:r>
+      <w:proofErr w:type="spellEnd"/>
+      <w:r>
+        <w:t xml:space="preserve"> </w:t>
+      </w:r>
+      <w:proofErr w:type="spellStart"/>
+      <w:r>
+        <w:t>ejercicio</w:t>
+      </w:r>
+      <w:proofErr w:type="spellEnd"/>
+      <w:r>
+        <w:t>.</w:t>
+      </w:r>
+    </w:p>
+    <w:p>
+      <w:r>
+        <w:t xml:space="preserve"> 1. ¿</w:t>
+      </w:r>
+      <w:proofErr w:type="spellStart"/>
+      <w:r>
+        <w:t>Cuáles</w:t>
+      </w:r>
+      <w:proofErr w:type="spellEnd"/>
+      <w:r>
+        <w:t xml:space="preserve"> son las </w:t>
+      </w:r>
+      <w:proofErr w:type="spellStart"/>
+      <w:r>
+        <w:t>adiciones</w:t>
+      </w:r>
+      <w:proofErr w:type="spellEnd"/>
+      <w:r>
+        <w:t xml:space="preserve"> </w:t>
+      </w:r>
+      <w:proofErr w:type="spellStart"/>
+      <w:r>
+        <w:t>necesarias</w:t>
+      </w:r>
+      <w:proofErr w:type="spellEnd"/>
+      <w:r>
+        <w:t xml:space="preserve"> </w:t>
+      </w:r>
+      <w:proofErr w:type="spellStart"/>
+      <w:r>
+        <w:t>en</w:t>
+      </w:r>
+      <w:proofErr w:type="spellEnd"/>
+      <w:r>
+        <w:t xml:space="preserve"> el </w:t>
+      </w:r>
+      <w:proofErr w:type="spellStart"/>
+      <w:r>
+        <w:t>diseño</w:t>
+      </w:r>
+      <w:proofErr w:type="spellEnd"/>
+      <w:r>
+        <w:t xml:space="preserve">? ¿y los </w:t>
+      </w:r>
+      <w:proofErr w:type="spellStart"/>
+      <w:r>
+        <w:t>cambios</w:t>
+      </w:r>
+      <w:proofErr w:type="spellEnd"/>
+      <w:r>
+        <w:t>? ¡</w:t>
+      </w:r>
+      <w:proofErr w:type="spellStart"/>
+      <w:r>
+        <w:t>Hágalos</w:t>
+      </w:r>
+      <w:proofErr w:type="spellEnd"/>
+      <w:r>
+        <w:t>! ¿</w:t>
+      </w:r>
+      <w:proofErr w:type="spellStart"/>
+      <w:r>
+        <w:t>cuáles</w:t>
+      </w:r>
+      <w:proofErr w:type="spellEnd"/>
+      <w:r>
+        <w:t xml:space="preserve"> </w:t>
+      </w:r>
+      <w:proofErr w:type="spellStart"/>
+      <w:r>
+        <w:t>métodos</w:t>
+      </w:r>
+      <w:proofErr w:type="spellEnd"/>
+      <w:r>
+        <w:t xml:space="preserve"> se </w:t>
+      </w:r>
+      <w:proofErr w:type="spellStart"/>
+      <w:r>
+        <w:t>sobre-escriben</w:t>
+      </w:r>
+      <w:proofErr w:type="spellEnd"/>
+      <w:r>
+        <w:t xml:space="preserve"> (overriding)? </w:t>
+      </w:r>
+      <w:proofErr w:type="spellStart"/>
+      <w:r>
+        <w:t>Ahora</w:t>
+      </w:r>
+      <w:proofErr w:type="spellEnd"/>
+      <w:r>
+        <w:t xml:space="preserve"> </w:t>
+      </w:r>
+      <w:proofErr w:type="spellStart"/>
+      <w:r>
+        <w:t>escriba</w:t>
+      </w:r>
+      <w:proofErr w:type="spellEnd"/>
+      <w:r>
+        <w:t xml:space="preserve"> el </w:t>
+      </w:r>
+      <w:proofErr w:type="spellStart"/>
+      <w:r>
+        <w:t>código</w:t>
+      </w:r>
+      <w:proofErr w:type="spellEnd"/>
+      <w:r>
+        <w:t xml:space="preserve"> </w:t>
+      </w:r>
+      <w:proofErr w:type="spellStart"/>
+      <w:r>
+        <w:t>correspondiente</w:t>
+      </w:r>
+      <w:proofErr w:type="spellEnd"/>
+      <w:r>
+        <w:t xml:space="preserve"> al </w:t>
+      </w:r>
+      <w:proofErr w:type="spellStart"/>
+      <w:r>
+        <w:t>deportista</w:t>
+      </w:r>
+      <w:proofErr w:type="spellEnd"/>
+      <w:r>
+        <w:t xml:space="preserve"> </w:t>
+      </w:r>
+      <w:proofErr w:type="spellStart"/>
+      <w:r>
+        <w:t>avanzado</w:t>
+      </w:r>
+      <w:proofErr w:type="spellEnd"/>
+      <w:r>
+        <w:t>.</w:t>
+      </w:r>
+    </w:p>
+    <w:p>
+      <w:r>
+        <w:t xml:space="preserve">package </w:t>
+      </w:r>
+      <w:proofErr w:type="spellStart"/>
+      <w:r>
+        <w:t>aplicacion</w:t>
+      </w:r>
+      <w:proofErr w:type="spellEnd"/>
+      <w:r>
+        <w:t>;</w:t>
+      </w:r>
+    </w:p>
+    <w:p>
+      <w:pPr>
+        <w:rPr>
+          <w:sz w:val="16"/>
+          <w:szCs w:val="16"/>
+        </w:rPr>
+      </w:pPr>
+      <w:r>
+        <w:rPr>
+          <w:sz w:val="16"/>
+          <w:szCs w:val="16"/>
+        </w:rPr>
+        <w:t>/**</w:t>
+      </w:r>
+    </w:p>
+    <w:p>
+      <w:pPr>
+        <w:rPr>
+          <w:sz w:val="16"/>
+          <w:szCs w:val="16"/>
+        </w:rPr>
+      </w:pPr>
+      <w:r>
+        <w:rPr>
+          <w:sz w:val="16"/>
+          <w:szCs w:val="16"/>
+        </w:rPr>
+        <w:t xml:space="preserve"> * Write a description of class </w:t>
+      </w:r>
+      <w:proofErr w:type="spellStart"/>
+      <w:r>
+        <w:rPr>
+          <w:sz w:val="16"/>
+          <w:szCs w:val="16"/>
+        </w:rPr>
+        <w:t>SuperDeportista</w:t>
+      </w:r>
+      <w:proofErr w:type="spellEnd"/>
+      <w:r>
+        <w:rPr>
+          <w:sz w:val="16"/>
+          <w:szCs w:val="16"/>
+        </w:rPr>
+        <w:t xml:space="preserve"> here.</w:t>
+      </w:r>
+    </w:p>
+    <w:p>
+      <w:pPr>
+        <w:rPr>
+          <w:sz w:val="16"/>
+          <w:szCs w:val="16"/>
+        </w:rPr>
+      </w:pPr>
+      <w:r>
+        <w:rPr>
+          <w:sz w:val="16"/>
+          <w:szCs w:val="16"/>
+        </w:rPr>
+        <w:t xml:space="preserve"> * * @author (your name)</w:t>
+      </w:r>
+    </w:p>
+    <w:p>
+      <w:pPr>
+        <w:rPr>
+          <w:sz w:val="16"/>
+          <w:szCs w:val="16"/>
+        </w:rPr>
+      </w:pPr>
+      <w:r>
+        <w:rPr>
+          <w:sz w:val="16"/>
+          <w:szCs w:val="16"/>
+        </w:rPr>
+        <w:t xml:space="preserve"> * @version (a version number or a date)</w:t>
+      </w:r>
+    </w:p>
+    <w:p>
+      <w:pPr>
+        <w:rPr>
+          <w:sz w:val="16"/>
+          <w:szCs w:val="16"/>
+        </w:rPr>
+      </w:pPr>
+      <w:r>
+        <w:rPr>
+          <w:sz w:val="16"/>
+          <w:szCs w:val="16"/>
+        </w:rPr>
+        <w:t xml:space="preserve"> */</w:t>
+      </w:r>
+    </w:p>
+    <w:p>
+      <w:pPr>
+        <w:rPr>
+          <w:sz w:val="16"/>
+          <w:szCs w:val="16"/>
+        </w:rPr>
+      </w:pPr>
+      <w:r>
+        <w:rPr>
+          <w:sz w:val="16"/>
+          <w:szCs w:val="16"/>
+        </w:rPr>
+        <w:t xml:space="preserve">public class </w:t>
+      </w:r>
+      <w:proofErr w:type="spellStart"/>
+      <w:r>
+        <w:rPr>
+          <w:sz w:val="16"/>
+          <w:szCs w:val="16"/>
+        </w:rPr>
+        <w:t>SuperDeportista</w:t>
+      </w:r>
+      <w:proofErr w:type="spellEnd"/>
+      <w:r>
+        <w:rPr>
+          <w:sz w:val="16"/>
+          <w:szCs w:val="16"/>
+        </w:rPr>
+        <w:t xml:space="preserve"> extends </w:t>
+      </w:r>
+      <w:proofErr w:type="spellStart"/>
+      <w:r>
+        <w:rPr>
+          <w:sz w:val="16"/>
+          <w:szCs w:val="16"/>
+        </w:rPr>
+        <w:t>Deportista</w:t>
+      </w:r>
+      <w:proofErr w:type="spellEnd"/>
+      <w:r>
+        <w:rPr>
+          <w:sz w:val="16"/>
+          <w:szCs w:val="16"/>
+        </w:rPr>
+        <w:t xml:space="preserve"> implements </w:t>
+      </w:r>
+      <w:proofErr w:type="spellStart"/>
+      <w:r>
+        <w:rPr>
+          <w:sz w:val="16"/>
+          <w:szCs w:val="16"/>
+        </w:rPr>
+        <w:t>EnSalon</w:t>
+      </w:r>
+      <w:proofErr w:type="spellEnd"/>
+    </w:p>
+    <w:p>
+      <w:pPr>
+        <w:rPr>
+          <w:sz w:val="16"/>
+          <w:szCs w:val="16"/>
+        </w:rPr>
+      </w:pPr>
+      <w:r>
+        <w:rPr>
+          <w:sz w:val="16"/>
+          <w:szCs w:val="16"/>
+        </w:rPr>
+        <w:t>{</w:t>
+      </w:r>
+    </w:p>
+    <w:p>
+      <w:pPr>
+        <w:rPr>
+          <w:sz w:val="16"/>
+          <w:szCs w:val="16"/>
+        </w:rPr>
+      </w:pPr>
+      <w:r>
+        <w:rPr>
+          <w:sz w:val="16"/>
+          <w:szCs w:val="16"/>
+        </w:rPr>
+        <w:t xml:space="preserve">        private Salon </w:t>
+      </w:r>
+      <w:proofErr w:type="spellStart"/>
+      <w:r>
+        <w:rPr>
+          <w:sz w:val="16"/>
+          <w:szCs w:val="16"/>
+        </w:rPr>
+        <w:t>salon</w:t>
+      </w:r>
+      <w:proofErr w:type="spellEnd"/>
+      <w:r>
+        <w:rPr>
+          <w:sz w:val="16"/>
+          <w:szCs w:val="16"/>
+        </w:rPr>
+        <w:t xml:space="preserve">;   </w:t>
+      </w:r>
+    </w:p>
+    <w:p>
+      <w:pPr>
+        <w:rPr>
+          <w:sz w:val="16"/>
+          <w:szCs w:val="16"/>
+        </w:rPr>
+      </w:pPr>
+      <w:r>
+        <w:rPr>
+          <w:sz w:val="16"/>
+          <w:szCs w:val="16"/>
+        </w:rPr>
+        <w:tab/>
+        <w:t>protected String palabras;</w:t>
+      </w:r>
+    </w:p>
+    <w:p>
+      <w:pPr>
+        <w:rPr>
+          <w:sz w:val="16"/>
+          <w:szCs w:val="16"/>
+        </w:rPr>
+      </w:pPr>
+      <w:r>
+        <w:rPr>
+          <w:sz w:val="16"/>
+          <w:szCs w:val="16"/>
+        </w:rPr>
+        <w:t xml:space="preserve">        protected int </w:t>
+      </w:r>
+      <w:proofErr w:type="spellStart"/>
+      <w:r>
+        <w:rPr>
+          <w:sz w:val="16"/>
+          <w:szCs w:val="16"/>
+        </w:rPr>
+        <w:t>paso</w:t>
+      </w:r>
+      <w:proofErr w:type="spellEnd"/>
+      <w:r>
+        <w:rPr>
+          <w:sz w:val="16"/>
+          <w:szCs w:val="16"/>
+        </w:rPr>
+        <w:t>;</w:t>
+      </w:r>
+    </w:p>
+    <w:p>
+      <w:pPr>
+        <w:rPr>
+          <w:sz w:val="16"/>
+          <w:szCs w:val="16"/>
+        </w:rPr>
+      </w:pPr>
+      <w:r>
+        <w:rPr>
+          <w:sz w:val="16"/>
+          <w:szCs w:val="16"/>
+        </w:rPr>
+        <w:t xml:space="preserve">    /**</w:t>
+      </w:r>
+    </w:p>
+    <w:p>
+      <w:pPr>
+        <w:rPr>
+          <w:sz w:val="16"/>
+          <w:szCs w:val="16"/>
+        </w:rPr>
+      </w:pPr>
+      <w:r>
+        <w:rPr>
+          <w:sz w:val="16"/>
+          <w:szCs w:val="16"/>
+        </w:rPr>
+        <w:t xml:space="preserve">     * Constructor for objects of class </w:t>
+      </w:r>
+      <w:proofErr w:type="spellStart"/>
+      <w:r>
+        <w:rPr>
+          <w:sz w:val="16"/>
+          <w:szCs w:val="16"/>
+        </w:rPr>
+        <w:t>SuperDeportista</w:t>
+      </w:r>
+      <w:proofErr w:type="spellEnd"/>
+    </w:p>
+    <w:p>
+      <w:pPr>
+        <w:rPr>
+          <w:sz w:val="16"/>
+          <w:szCs w:val="16"/>
+        </w:rPr>
+      </w:pPr>
+      <w:r>
+        <w:rPr>
+          <w:sz w:val="16"/>
+          <w:szCs w:val="16"/>
+        </w:rPr>
+        <w:t xml:space="preserve">     */</w:t>
+      </w:r>
+    </w:p>
+    <w:p>
+      <w:pPr>
+        <w:rPr>
+          <w:sz w:val="16"/>
+          <w:szCs w:val="16"/>
+        </w:rPr>
+      </w:pPr>
+      <w:r>
+        <w:rPr>
+          <w:sz w:val="16"/>
+          <w:szCs w:val="16"/>
+        </w:rPr>
+        <w:t xml:space="preserve">    public </w:t>
+      </w:r>
+      <w:proofErr w:type="spellStart"/>
+      <w:proofErr w:type="gramStart"/>
+      <w:r>
+        <w:rPr>
+          <w:sz w:val="16"/>
+          <w:szCs w:val="16"/>
+        </w:rPr>
+        <w:t>SuperDeportista</w:t>
+      </w:r>
+      <w:proofErr w:type="spellEnd"/>
+      <w:r>
+        <w:rPr>
+          <w:sz w:val="16"/>
+          <w:szCs w:val="16"/>
+        </w:rPr>
+        <w:t>(</w:t>
+      </w:r>
+      <w:proofErr w:type="gramEnd"/>
+      <w:r>
+        <w:rPr>
+          <w:sz w:val="16"/>
+          <w:szCs w:val="16"/>
+        </w:rPr>
+        <w:t xml:space="preserve">Salon </w:t>
+      </w:r>
+      <w:proofErr w:type="spellStart"/>
+      <w:r>
+        <w:rPr>
+          <w:sz w:val="16"/>
+          <w:szCs w:val="16"/>
+        </w:rPr>
+        <w:t>salon,String</w:t>
+      </w:r>
+      <w:proofErr w:type="spellEnd"/>
+      <w:r>
+        <w:rPr>
+          <w:sz w:val="16"/>
+          <w:szCs w:val="16"/>
+        </w:rPr>
+        <w:t xml:space="preserve"> </w:t>
+      </w:r>
+      <w:proofErr w:type="spellStart"/>
+      <w:r>
+        <w:rPr>
+          <w:sz w:val="16"/>
+          <w:szCs w:val="16"/>
+        </w:rPr>
+        <w:t>nombre,int</w:t>
+      </w:r>
+      <w:proofErr w:type="spellEnd"/>
+      <w:r>
+        <w:rPr>
+          <w:sz w:val="16"/>
+          <w:szCs w:val="16"/>
+        </w:rPr>
+        <w:t xml:space="preserve"> </w:t>
+      </w:r>
+      <w:proofErr w:type="spellStart"/>
+      <w:r>
+        <w:rPr>
+          <w:sz w:val="16"/>
+          <w:szCs w:val="16"/>
+        </w:rPr>
+        <w:t>posicionx</w:t>
+      </w:r>
+      <w:proofErr w:type="spellEnd"/>
+      <w:r>
+        <w:rPr>
+          <w:sz w:val="16"/>
+          <w:szCs w:val="16"/>
+        </w:rPr>
+        <w:t xml:space="preserve">, int </w:t>
+      </w:r>
+      <w:proofErr w:type="spellStart"/>
+      <w:r>
+        <w:rPr>
+          <w:sz w:val="16"/>
+          <w:szCs w:val="16"/>
+        </w:rPr>
+        <w:t>posiciony</w:t>
+      </w:r>
+      <w:proofErr w:type="spellEnd"/>
+      <w:r>
+        <w:rPr>
+          <w:sz w:val="16"/>
+          <w:szCs w:val="16"/>
+        </w:rPr>
+        <w:t>)</w:t>
+      </w:r>
+    </w:p>
+    <w:p>
+      <w:pPr>
+        <w:rPr>
+          <w:sz w:val="16"/>
+          <w:szCs w:val="16"/>
+        </w:rPr>
+      </w:pPr>
+      <w:r>
+        <w:rPr>
+          <w:sz w:val="16"/>
+          <w:szCs w:val="16"/>
+        </w:rPr>
+        <w:t xml:space="preserve">    {</w:t>
+      </w:r>
+    </w:p>
+    <w:p>
+      <w:pPr>
+        <w:rPr>
+          <w:sz w:val="16"/>
+          <w:szCs w:val="16"/>
+        </w:rPr>
+      </w:pPr>
+      <w:r>
+        <w:rPr>
+          <w:sz w:val="16"/>
+          <w:szCs w:val="16"/>
+        </w:rPr>
+        <w:t xml:space="preserve">        </w:t>
+      </w:r>
+      <w:proofErr w:type="gramStart"/>
+      <w:r>
+        <w:rPr>
+          <w:sz w:val="16"/>
+          <w:szCs w:val="16"/>
+        </w:rPr>
+        <w:t>super(</w:t>
+      </w:r>
+      <w:proofErr w:type="spellStart"/>
+      <w:proofErr w:type="gramEnd"/>
+      <w:r>
+        <w:rPr>
+          <w:sz w:val="16"/>
+          <w:szCs w:val="16"/>
+        </w:rPr>
+        <w:t>salon,nombre,posicionx,posiciony</w:t>
+      </w:r>
+      <w:proofErr w:type="spellEnd"/>
+      <w:r>
+        <w:rPr>
+          <w:sz w:val="16"/>
+          <w:szCs w:val="16"/>
+        </w:rPr>
+        <w:t>, 1);</w:t>
+      </w:r>
+    </w:p>
+    <w:p>
+      <w:pPr>
+        <w:rPr>
+          <w:sz w:val="16"/>
+          <w:szCs w:val="16"/>
+        </w:rPr>
+      </w:pPr>
+      <w:r>
+        <w:rPr>
+          <w:sz w:val="16"/>
+          <w:szCs w:val="16"/>
+        </w:rPr>
+        <w:t xml:space="preserve">    }</w:t>
+      </w:r>
+    </w:p>
+    <w:p>
+      <w:pPr>
+        <w:rPr>
+          <w:sz w:val="16"/>
+          <w:szCs w:val="16"/>
+        </w:rPr>
+      </w:pPr>
+      <w:r>
+        <w:rPr>
+          <w:sz w:val="16"/>
+          <w:szCs w:val="16"/>
+        </w:rPr>
+        <w:t>}</w:t>
+      </w:r>
+    </w:p>
+    <w:p>
+      <w:r>
+        <w:t xml:space="preserve"> 2. </w:t>
+      </w:r>
+      <w:proofErr w:type="spellStart"/>
+      <w:r>
+        <w:t>Adicionen</w:t>
+      </w:r>
+      <w:proofErr w:type="spellEnd"/>
+      <w:r>
+        <w:t xml:space="preserve"> una pareja de </w:t>
+      </w:r>
+      <w:proofErr w:type="spellStart"/>
+      <w:r>
+        <w:t>deportistas</w:t>
+      </w:r>
+      <w:proofErr w:type="spellEnd"/>
+      <w:r>
+        <w:t xml:space="preserve"> </w:t>
+      </w:r>
+      <w:proofErr w:type="spellStart"/>
+      <w:r>
+        <w:t>avanzados</w:t>
+      </w:r>
+      <w:proofErr w:type="spellEnd"/>
+      <w:r>
+        <w:t xml:space="preserve"> </w:t>
+      </w:r>
+      <w:proofErr w:type="spellStart"/>
+      <w:r>
+        <w:t>en</w:t>
+      </w:r>
+      <w:proofErr w:type="spellEnd"/>
+      <w:r>
+        <w:t xml:space="preserve"> la fila 3, </w:t>
+      </w:r>
+      <w:proofErr w:type="spellStart"/>
+      <w:r>
+        <w:t>llámenlas</w:t>
+      </w:r>
+      <w:proofErr w:type="spellEnd"/>
+      <w:r>
+        <w:t xml:space="preserve"> neo y trinity, </w:t>
+      </w:r>
+      <w:proofErr w:type="spellStart"/>
+      <w:r>
+        <w:t>Ejecute</w:t>
+      </w:r>
+      <w:proofErr w:type="spellEnd"/>
+      <w:r>
+        <w:t xml:space="preserve"> el </w:t>
+      </w:r>
+      <w:proofErr w:type="spellStart"/>
+      <w:r>
+        <w:t>programa</w:t>
+      </w:r>
+      <w:proofErr w:type="spellEnd"/>
+      <w:r>
+        <w:t xml:space="preserve"> y </w:t>
+      </w:r>
+      <w:proofErr w:type="spellStart"/>
+      <w:r>
+        <w:t>pídales</w:t>
+      </w:r>
+      <w:proofErr w:type="spellEnd"/>
+      <w:r>
+        <w:t xml:space="preserve"> que </w:t>
+      </w:r>
+      <w:proofErr w:type="spellStart"/>
+      <w:r>
+        <w:t>entren</w:t>
+      </w:r>
+      <w:proofErr w:type="spellEnd"/>
+      <w:r>
+        <w:t xml:space="preserve">, </w:t>
+      </w:r>
+      <w:proofErr w:type="spellStart"/>
+      <w:r>
+        <w:t>inicien</w:t>
+      </w:r>
+      <w:proofErr w:type="spellEnd"/>
+      <w:r>
+        <w:t xml:space="preserve">, </w:t>
+      </w:r>
+      <w:proofErr w:type="spellStart"/>
+      <w:r>
+        <w:t>decidan</w:t>
+      </w:r>
+      <w:proofErr w:type="spellEnd"/>
+      <w:r>
+        <w:t xml:space="preserve"> y paren. </w:t>
+      </w:r>
+      <w:proofErr w:type="spellStart"/>
+      <w:r>
+        <w:t>Capturen</w:t>
+      </w:r>
+      <w:proofErr w:type="spellEnd"/>
+      <w:r>
+        <w:t xml:space="preserve"> </w:t>
+      </w:r>
+      <w:proofErr w:type="spellStart"/>
+      <w:r>
+        <w:t>pantallas</w:t>
+      </w:r>
+      <w:proofErr w:type="spellEnd"/>
+      <w:r>
+        <w:t xml:space="preserve"> </w:t>
+      </w:r>
+      <w:proofErr w:type="spellStart"/>
+      <w:r>
+        <w:t>significativas</w:t>
+      </w:r>
+      <w:proofErr w:type="spellEnd"/>
+      <w:r>
+        <w:t>. ¿</w:t>
+      </w:r>
+      <w:proofErr w:type="spellStart"/>
+      <w:r>
+        <w:t>Qué</w:t>
+      </w:r>
+      <w:proofErr w:type="spellEnd"/>
+      <w:r>
+        <w:t xml:space="preserve"> </w:t>
+      </w:r>
+      <w:proofErr w:type="spellStart"/>
+      <w:r>
+        <w:t>pasa</w:t>
+      </w:r>
+      <w:proofErr w:type="spellEnd"/>
+      <w:r>
+        <w:t>?</w:t>
+      </w:r>
+    </w:p>
+    <w:p>
+      <w:r>
+        <w:rPr>
+          <w:noProof/>
+        </w:rPr>
+        <w:lastRenderedPageBreak/>
+        <w:drawing>
+          <wp:inline distT="0" distB="0" distL="0" distR="0" wp14:anchorId="07B3C34D" wp14:editId="4B52B7E2">
+            <wp:extent cx="2514600" cy="2669922"/>
+            <wp:effectExtent l="0" t="0" r="0" b="0"/>
+            <wp:docPr id="2" name="Picture 2"/>
+            <wp:cNvGraphicFramePr>
+              <a:graphicFrameLocks xmlns:a="http://schemas.openxmlformats.org/drawingml/2006/main" noChangeAspect="1"/>
+            </wp:cNvGraphicFramePr>
+            <a:graphic xmlns:a="http://schemas.openxmlformats.org/drawingml/2006/main">
+              <a:graphicData uri="http://schemas.openxmlformats.org/drawingml/2006/picture">
+                <pic:pic xmlns:pic="http://schemas.openxmlformats.org/drawingml/2006/picture">
+                  <pic:nvPicPr>
+                    <pic:cNvPr id="1" name=""/>
+                    <pic:cNvPicPr/>
+                  </pic:nvPicPr>
+                  <pic:blipFill>
+                    <a:blip r:embed="rId13"/>
+                    <a:stretch>
+                      <a:fillRect/>
+                    </a:stretch>
+                  </pic:blipFill>
+                  <pic:spPr>
+                    <a:xfrm>
+                      <a:off x="0" y="0"/>
+                      <a:ext cx="2555513" cy="2713362"/>
+                    </a:xfrm>
+                    <a:prstGeom prst="rect">
+                      <a:avLst/>
+                    </a:prstGeom>
+                  </pic:spPr>
+                </pic:pic>
+              </a:graphicData>
+            </a:graphic>
+          </wp:inline>
+        </w:drawing>
+      </w:r>
+    </w:p>
+    <w:p>
+      <w:r>
+        <w:t xml:space="preserve"> 3. </w:t>
+      </w:r>
+      <w:proofErr w:type="spellStart"/>
+      <w:r>
+        <w:t>Ahora</w:t>
+      </w:r>
+      <w:proofErr w:type="spellEnd"/>
+      <w:r>
+        <w:t xml:space="preserve">, los </w:t>
+      </w:r>
+      <w:proofErr w:type="spellStart"/>
+      <w:r>
+        <w:t>avanzados</w:t>
+      </w:r>
+      <w:proofErr w:type="spellEnd"/>
+      <w:r>
+        <w:t xml:space="preserve"> </w:t>
+      </w:r>
+      <w:proofErr w:type="spellStart"/>
+      <w:r>
+        <w:t>quieren</w:t>
+      </w:r>
+      <w:proofErr w:type="spellEnd"/>
+      <w:r>
+        <w:t xml:space="preserve"> </w:t>
+      </w:r>
+      <w:proofErr w:type="spellStart"/>
+      <w:r>
+        <w:t>sorprender</w:t>
+      </w:r>
+      <w:proofErr w:type="spellEnd"/>
+      <w:r>
+        <w:t xml:space="preserve"> con </w:t>
+      </w:r>
+      <w:proofErr w:type="spellStart"/>
+      <w:r>
+        <w:t>su</w:t>
+      </w:r>
+      <w:proofErr w:type="spellEnd"/>
+      <w:r>
+        <w:t xml:space="preserve"> </w:t>
+      </w:r>
+      <w:proofErr w:type="spellStart"/>
+      <w:r>
+        <w:t>resistencia</w:t>
+      </w:r>
+      <w:proofErr w:type="spellEnd"/>
+      <w:r>
+        <w:t xml:space="preserve">; es </w:t>
+      </w:r>
+      <w:proofErr w:type="spellStart"/>
+      <w:r>
+        <w:t>decir</w:t>
+      </w:r>
+      <w:proofErr w:type="spellEnd"/>
+      <w:r>
+        <w:t xml:space="preserve">, </w:t>
+      </w:r>
+      <w:proofErr w:type="spellStart"/>
+      <w:r>
+        <w:t>sólo</w:t>
+      </w:r>
+      <w:proofErr w:type="spellEnd"/>
+      <w:r>
+        <w:t xml:space="preserve"> son </w:t>
+      </w:r>
+      <w:proofErr w:type="spellStart"/>
+      <w:r>
+        <w:t>paran</w:t>
+      </w:r>
+      <w:proofErr w:type="spellEnd"/>
+      <w:r>
+        <w:t xml:space="preserve"> </w:t>
+      </w:r>
+      <w:proofErr w:type="spellStart"/>
+      <w:r>
+        <w:t>muy</w:t>
+      </w:r>
+      <w:proofErr w:type="spellEnd"/>
+      <w:r>
+        <w:t xml:space="preserve"> </w:t>
+      </w:r>
+      <w:proofErr w:type="spellStart"/>
+      <w:r>
+        <w:t>pocas</w:t>
+      </w:r>
+      <w:proofErr w:type="spellEnd"/>
+      <w:r>
+        <w:t xml:space="preserve"> </w:t>
+      </w:r>
+      <w:proofErr w:type="spellStart"/>
+      <w:r>
+        <w:t>veces</w:t>
+      </w:r>
+      <w:proofErr w:type="spellEnd"/>
+      <w:r>
+        <w:t>. ¿</w:t>
+      </w:r>
+      <w:proofErr w:type="spellStart"/>
+      <w:r>
+        <w:t>Qué</w:t>
+      </w:r>
+      <w:proofErr w:type="spellEnd"/>
+      <w:r>
+        <w:t xml:space="preserve"> </w:t>
+      </w:r>
+      <w:proofErr w:type="spellStart"/>
+      <w:r>
+        <w:t>modificaría</w:t>
+      </w:r>
+      <w:proofErr w:type="spellEnd"/>
+      <w:r>
+        <w:t xml:space="preserve"> para </w:t>
+      </w:r>
+      <w:proofErr w:type="spellStart"/>
+      <w:r>
+        <w:t>lograr</w:t>
+      </w:r>
+      <w:proofErr w:type="spellEnd"/>
+      <w:r>
+        <w:t xml:space="preserve"> </w:t>
+      </w:r>
+      <w:proofErr w:type="spellStart"/>
+      <w:r>
+        <w:t>este</w:t>
+      </w:r>
+      <w:proofErr w:type="spellEnd"/>
+      <w:r>
+        <w:t xml:space="preserve"> </w:t>
+      </w:r>
+      <w:proofErr w:type="spellStart"/>
+      <w:r>
+        <w:t>comportamiento</w:t>
+      </w:r>
+      <w:proofErr w:type="spellEnd"/>
+      <w:r>
+        <w:t>? ¡</w:t>
+      </w:r>
+      <w:proofErr w:type="spellStart"/>
+      <w:r>
+        <w:t>Hágalo</w:t>
+      </w:r>
+      <w:proofErr w:type="spellEnd"/>
+      <w:r>
+        <w:t>!</w:t>
+      </w:r>
+    </w:p>
+    <w:p>
+      <w:proofErr w:type="spellStart"/>
+      <w:r>
+        <w:t>En</w:t>
+      </w:r>
+      <w:proofErr w:type="spellEnd"/>
+      <w:r>
+        <w:t xml:space="preserve"> la </w:t>
+      </w:r>
+      <w:proofErr w:type="spellStart"/>
+      <w:r>
+        <w:t>clase</w:t>
+      </w:r>
+      <w:proofErr w:type="spellEnd"/>
+      <w:r>
+        <w:t xml:space="preserve"> salon </w:t>
+      </w:r>
+      <w:proofErr w:type="spellStart"/>
+      <w:r>
+        <w:t>en</w:t>
+      </w:r>
+      <w:proofErr w:type="spellEnd"/>
+      <w:r>
+        <w:t xml:space="preserve"> el </w:t>
+      </w:r>
+      <w:proofErr w:type="spellStart"/>
+      <w:r>
+        <w:t>metodo</w:t>
+      </w:r>
+      <w:proofErr w:type="spellEnd"/>
+      <w:r>
+        <w:t xml:space="preserve"> </w:t>
+      </w:r>
+      <w:proofErr w:type="spellStart"/>
+      <w:r>
+        <w:t>parada</w:t>
+      </w:r>
+      <w:proofErr w:type="spellEnd"/>
+      <w:r>
+        <w:t xml:space="preserve">, se </w:t>
+      </w:r>
+      <w:proofErr w:type="spellStart"/>
+      <w:r>
+        <w:t>coloco</w:t>
+      </w:r>
+      <w:proofErr w:type="spellEnd"/>
+      <w:r>
+        <w:t xml:space="preserve"> una variable </w:t>
+      </w:r>
+      <w:proofErr w:type="spellStart"/>
+      <w:r>
+        <w:t>conta</w:t>
+      </w:r>
+      <w:proofErr w:type="spellEnd"/>
+      <w:r>
+        <w:t xml:space="preserve">, que </w:t>
+      </w:r>
+      <w:proofErr w:type="spellStart"/>
+      <w:r>
+        <w:t>cuenta</w:t>
+      </w:r>
+      <w:proofErr w:type="spellEnd"/>
+      <w:r>
+        <w:t xml:space="preserve"> las </w:t>
+      </w:r>
+      <w:proofErr w:type="spellStart"/>
+      <w:r>
+        <w:t>iteraciones</w:t>
+      </w:r>
+      <w:proofErr w:type="spellEnd"/>
+      <w:r>
+        <w:t xml:space="preserve"> que se </w:t>
+      </w:r>
+      <w:proofErr w:type="spellStart"/>
+      <w:r>
+        <w:t>necesitan</w:t>
+      </w:r>
+      <w:proofErr w:type="spellEnd"/>
+      <w:r>
+        <w:t xml:space="preserve"> para </w:t>
+      </w:r>
+      <w:proofErr w:type="spellStart"/>
+      <w:r>
+        <w:t>parar</w:t>
+      </w:r>
+      <w:proofErr w:type="spellEnd"/>
+      <w:r>
+        <w:t xml:space="preserve">. </w:t>
+      </w:r>
+    </w:p>
+    <w:p>
+      <w:r>
+        <w:t xml:space="preserve"> 4. </w:t>
+      </w:r>
+      <w:proofErr w:type="spellStart"/>
+      <w:r>
+        <w:t>Nuevamente</w:t>
+      </w:r>
+      <w:proofErr w:type="spellEnd"/>
+      <w:r>
+        <w:t xml:space="preserve"> </w:t>
+      </w:r>
+      <w:proofErr w:type="spellStart"/>
+      <w:r>
+        <w:t>ejecute</w:t>
+      </w:r>
+      <w:proofErr w:type="spellEnd"/>
+      <w:r>
+        <w:t xml:space="preserve"> el </w:t>
+      </w:r>
+      <w:proofErr w:type="spellStart"/>
+      <w:r>
+        <w:t>programa</w:t>
+      </w:r>
+      <w:proofErr w:type="spellEnd"/>
+      <w:r>
+        <w:t xml:space="preserve"> y </w:t>
+      </w:r>
+      <w:proofErr w:type="spellStart"/>
+      <w:r>
+        <w:t>pídales</w:t>
+      </w:r>
+      <w:proofErr w:type="spellEnd"/>
+      <w:r>
+        <w:t xml:space="preserve"> a </w:t>
+      </w:r>
+      <w:proofErr w:type="spellStart"/>
+      <w:r>
+        <w:t>todos</w:t>
+      </w:r>
+      <w:proofErr w:type="spellEnd"/>
+      <w:r>
+        <w:t xml:space="preserve"> que </w:t>
+      </w:r>
+      <w:proofErr w:type="spellStart"/>
+      <w:r>
+        <w:t>entren</w:t>
+      </w:r>
+      <w:proofErr w:type="spellEnd"/>
+      <w:r>
+        <w:t xml:space="preserve">, </w:t>
+      </w:r>
+      <w:proofErr w:type="spellStart"/>
+      <w:r>
+        <w:t>inicien</w:t>
+      </w:r>
+      <w:proofErr w:type="spellEnd"/>
+      <w:r>
+        <w:t xml:space="preserve">, </w:t>
+      </w:r>
+      <w:proofErr w:type="spellStart"/>
+      <w:r>
+        <w:t>decidan</w:t>
+      </w:r>
+      <w:proofErr w:type="spellEnd"/>
+      <w:r>
+        <w:t xml:space="preserve"> y paren. </w:t>
+      </w:r>
+      <w:proofErr w:type="spellStart"/>
+      <w:r>
+        <w:t>Capturen</w:t>
+      </w:r>
+      <w:proofErr w:type="spellEnd"/>
+      <w:r>
+        <w:t xml:space="preserve"> una </w:t>
+      </w:r>
+      <w:proofErr w:type="spellStart"/>
+      <w:r>
+        <w:t>pantalla</w:t>
+      </w:r>
+      <w:proofErr w:type="spellEnd"/>
+      <w:r>
+        <w:t xml:space="preserve"> </w:t>
+      </w:r>
+      <w:proofErr w:type="spellStart"/>
+      <w:r>
+        <w:t>significativa</w:t>
+      </w:r>
+      <w:proofErr w:type="spellEnd"/>
+      <w:r>
+        <w:t>. ¿</w:t>
+      </w:r>
+      <w:proofErr w:type="spellStart"/>
+      <w:r>
+        <w:t>Qué</w:t>
+      </w:r>
+      <w:proofErr w:type="spellEnd"/>
+      <w:r>
+        <w:t xml:space="preserve"> </w:t>
+      </w:r>
+      <w:proofErr w:type="spellStart"/>
+      <w:r>
+        <w:t>pasa</w:t>
+      </w:r>
+      <w:proofErr w:type="spellEnd"/>
+      <w:r>
+        <w:t>?</w:t>
+      </w:r>
+    </w:p>
+    <w:p>
+      <w:r>
+        <w:rPr>
+          <w:noProof/>
+        </w:rPr>
+        <w:lastRenderedPageBreak/>
+        <w:t xml:space="preserve"> </w:t>
+      </w:r>
+      <w:r>
+        <w:rPr>
+          <w:noProof/>
+        </w:rPr>
+        <w:drawing>
+          <wp:inline distT="0" distB="0" distL="0" distR="0" wp14:anchorId="34AE8794" wp14:editId="719DC881">
+            <wp:extent cx="3238500" cy="4029075"/>
+            <wp:effectExtent l="0" t="0" r="0" b="9525"/>
+            <wp:docPr id="8" name="Picture 8"/>
+            <wp:cNvGraphicFramePr>
+              <a:graphicFrameLocks xmlns:a="http://schemas.openxmlformats.org/drawingml/2006/main" noChangeAspect="1"/>
+            </wp:cNvGraphicFramePr>
+            <a:graphic xmlns:a="http://schemas.openxmlformats.org/drawingml/2006/main">
+              <a:graphicData uri="http://schemas.openxmlformats.org/drawingml/2006/picture">
+                <pic:pic xmlns:pic="http://schemas.openxmlformats.org/drawingml/2006/picture">
+                  <pic:nvPicPr>
+                    <pic:cNvPr id="1" name=""/>
+                    <pic:cNvPicPr/>
+                  </pic:nvPicPr>
+                  <pic:blipFill>
+                    <a:blip r:embed="rId14"/>
+                    <a:stretch>
+                      <a:fillRect/>
+                    </a:stretch>
+                  </pic:blipFill>
+                  <pic:spPr>
+                    <a:xfrm>
+                      <a:off x="0" y="0"/>
+                      <a:ext cx="3238500" cy="4029075"/>
+                    </a:xfrm>
+                    <a:prstGeom prst="rect">
+                      <a:avLst/>
+                    </a:prstGeom>
+                  </pic:spPr>
+                </pic:pic>
+              </a:graphicData>
+            </a:graphic>
+          </wp:inline>
+        </w:drawing>
+      </w:r>
+    </w:p>
+    <w:p>
+      <w:r>
+        <w:t xml:space="preserve">Los </w:t>
+      </w:r>
+      <w:proofErr w:type="spellStart"/>
+      <w:r>
+        <w:t>SuperDeportistas</w:t>
+      </w:r>
+      <w:proofErr w:type="spellEnd"/>
+      <w:r>
+        <w:t xml:space="preserve"> no se </w:t>
+      </w:r>
+      <w:proofErr w:type="spellStart"/>
+      <w:r>
+        <w:t>cansan</w:t>
+      </w:r>
+      <w:proofErr w:type="spellEnd"/>
+      <w:r>
+        <w:t xml:space="preserve"> tan </w:t>
+      </w:r>
+      <w:proofErr w:type="spellStart"/>
+      <w:r>
+        <w:t>rapido</w:t>
+      </w:r>
+      <w:proofErr w:type="spellEnd"/>
+      <w:r>
+        <w:t xml:space="preserve">, para que </w:t>
+      </w:r>
+      <w:proofErr w:type="spellStart"/>
+      <w:r>
+        <w:t>descanses</w:t>
+      </w:r>
+      <w:proofErr w:type="spellEnd"/>
+      <w:r>
+        <w:t xml:space="preserve"> </w:t>
+      </w:r>
+      <w:proofErr w:type="spellStart"/>
+      <w:r>
+        <w:t>necesitan</w:t>
+      </w:r>
+      <w:proofErr w:type="spellEnd"/>
+      <w:r>
+        <w:t xml:space="preserve"> </w:t>
+      </w:r>
+      <w:proofErr w:type="spellStart"/>
+      <w:r>
+        <w:t>otra</w:t>
+      </w:r>
+      <w:proofErr w:type="spellEnd"/>
+      <w:r>
+        <w:t xml:space="preserve"> </w:t>
+      </w:r>
+      <w:proofErr w:type="spellStart"/>
+      <w:r>
+        <w:t>iteracion</w:t>
+      </w:r>
+      <w:proofErr w:type="spellEnd"/>
+      <w:r>
+        <w:t xml:space="preserve"> de </w:t>
+      </w:r>
+      <w:proofErr w:type="spellStart"/>
+      <w:r>
+        <w:t>paren</w:t>
+      </w:r>
+      <w:proofErr w:type="spellEnd"/>
+      <w:r>
+        <w:t xml:space="preserve">, </w:t>
+      </w:r>
+      <w:proofErr w:type="spellStart"/>
+      <w:r>
+        <w:t>minetras</w:t>
+      </w:r>
+      <w:proofErr w:type="spellEnd"/>
+      <w:r>
+        <w:t xml:space="preserve"> que los </w:t>
+      </w:r>
+      <w:proofErr w:type="spellStart"/>
+      <w:r>
+        <w:t>normales</w:t>
+      </w:r>
+      <w:proofErr w:type="spellEnd"/>
+      <w:r>
+        <w:t xml:space="preserve"> se </w:t>
+      </w:r>
+      <w:proofErr w:type="spellStart"/>
+      <w:r>
+        <w:t>cansan</w:t>
+      </w:r>
+      <w:proofErr w:type="spellEnd"/>
+      <w:r>
+        <w:t xml:space="preserve"> mas rapido.</w:t>
+      </w:r>
       <w:bookmarkStart w:id="0" w:name="_GoBack"/>
       <w:bookmarkEnd w:id="0"/>
     </w:p>
     <w:sectPr>
-      <w:headerReference w:type="default" r:id="rId13"/>
+      <w:headerReference w:type="default" r:id="rId15"/>
       <w:pgSz w:w="12240" w:h="15840"/>
       <w:pgMar w:top="1440" w:right="1440" w:bottom="1440" w:left="1440" w:header="720" w:footer="720" w:gutter="0"/>
       <w:cols w:space="720"/>
@@ -2348,6 +3886,9 @@
       <w:t>Otalora</w:t>
     </w:r>
     <w:proofErr w:type="spellEnd"/>
+    <w:r>
+      <w:t xml:space="preserve"> –</w:t>
+    </w:r>
     <w:r>
       <w:t xml:space="preserve"> David Vargas</w:t>
     </w:r>

</xml_diff>

<commit_message>
Falta terminar el word
Los ciclos estan practicamente terminados
</commit_message>
<xml_diff>
--- a/Lab 4/Lab 4.docx
+++ b/Lab 4/Lab 4.docx
@@ -3806,13 +3806,409 @@
       </w:r>
       <w:proofErr w:type="spellEnd"/>
       <w:r>
-        <w:t xml:space="preserve"> mas rapido.</w:t>
+        <w:t xml:space="preserve"> mas </w:t>
+      </w:r>
+      <w:proofErr w:type="spellStart"/>
+      <w:r>
+        <w:t>rapido</w:t>
+      </w:r>
+      <w:proofErr w:type="spellEnd"/>
+      <w:r>
+        <w:t>.</w:t>
+      </w:r>
+    </w:p>
+    <w:p/>
+    <w:p>
+      <w:proofErr w:type="spellStart"/>
+      <w:r>
+        <w:t>Ciclo</w:t>
+      </w:r>
+      <w:proofErr w:type="spellEnd"/>
+      <w:r>
+        <w:t xml:space="preserve"> 3</w:t>
+      </w:r>
+    </w:p>
+    <w:p>
+      <w:pPr>
+        <w:pStyle w:val="ListParagraph"/>
+        <w:numPr>
+          <w:ilvl w:val="0"/>
+          <w:numId w:val="7"/>
+        </w:numPr>
+      </w:pPr>
+      <w:proofErr w:type="spellStart"/>
+      <w:r>
+        <w:t>Agregamos</w:t>
+      </w:r>
+      <w:proofErr w:type="spellEnd"/>
+      <w:r>
+        <w:t xml:space="preserve"> los </w:t>
+      </w:r>
+      <w:proofErr w:type="spellStart"/>
+      <w:r>
+        <w:t>atributos</w:t>
+      </w:r>
+      <w:proofErr w:type="spellEnd"/>
+      <w:r>
+        <w:t xml:space="preserve"> salon, </w:t>
+      </w:r>
+      <w:proofErr w:type="spellStart"/>
+      <w:r>
+        <w:t>paso</w:t>
+      </w:r>
+      <w:proofErr w:type="spellEnd"/>
+      <w:r>
+        <w:t xml:space="preserve"> (Salon), </w:t>
+      </w:r>
+      <w:proofErr w:type="spellStart"/>
+      <w:r>
+        <w:t>posicionX</w:t>
+      </w:r>
+      <w:proofErr w:type="spellEnd"/>
+      <w:r>
+        <w:t xml:space="preserve">/Y (int), color(string), </w:t>
+      </w:r>
+      <w:proofErr w:type="spellStart"/>
+      <w:r>
+        <w:t>colores</w:t>
+      </w:r>
+      <w:proofErr w:type="spellEnd"/>
+      <w:r>
+        <w:t xml:space="preserve"> (list), de overriding </w:t>
+      </w:r>
+      <w:proofErr w:type="spellStart"/>
+      <w:r>
+        <w:t>fueron</w:t>
+      </w:r>
+      <w:proofErr w:type="spellEnd"/>
+      <w:r>
+        <w:t xml:space="preserve"> </w:t>
+      </w:r>
+      <w:proofErr w:type="spellStart"/>
+      <w:r>
+        <w:t>inicie</w:t>
+      </w:r>
+      <w:proofErr w:type="spellEnd"/>
+      <w:r>
+        <w:t xml:space="preserve">, forma, pare, </w:t>
+      </w:r>
+      <w:proofErr w:type="spellStart"/>
+      <w:proofErr w:type="gramStart"/>
+      <w:r>
+        <w:t>getcolor,getposicionX</w:t>
+      </w:r>
+      <w:proofErr w:type="spellEnd"/>
+      <w:proofErr w:type="gramEnd"/>
+      <w:r>
+        <w:t xml:space="preserve">, </w:t>
+      </w:r>
+      <w:proofErr w:type="spellStart"/>
+      <w:r>
+        <w:t>getposicionY</w:t>
+      </w:r>
+      <w:proofErr w:type="spellEnd"/>
+      <w:r>
+        <w:t>.</w:t>
+      </w:r>
+    </w:p>
+    <w:p>
+      <w:pPr>
+        <w:pStyle w:val="ListParagraph"/>
+        <w:numPr>
+          <w:ilvl w:val="0"/>
+          <w:numId w:val="7"/>
+        </w:numPr>
+      </w:pPr>
+      <w:r>
+        <w:t xml:space="preserve">No, </w:t>
+      </w:r>
+      <w:proofErr w:type="spellStart"/>
+      <w:r>
+        <w:t>porque</w:t>
+      </w:r>
+      <w:proofErr w:type="spellEnd"/>
+      <w:r>
+        <w:t xml:space="preserve"> con </w:t>
+      </w:r>
+      <w:proofErr w:type="spellStart"/>
+      <w:r>
+        <w:t>hacer</w:t>
+      </w:r>
+      <w:proofErr w:type="spellEnd"/>
+      <w:r>
+        <w:t xml:space="preserve"> una </w:t>
+      </w:r>
+      <w:proofErr w:type="spellStart"/>
+      <w:r>
+        <w:t>herencia</w:t>
+      </w:r>
+      <w:proofErr w:type="spellEnd"/>
+      <w:r>
+        <w:t xml:space="preserve"> de Bola </w:t>
+      </w:r>
+      <w:proofErr w:type="gramStart"/>
+      <w:r>
+        <w:t>a</w:t>
+      </w:r>
+      <w:proofErr w:type="gramEnd"/>
+      <w:r>
+        <w:t xml:space="preserve"> </w:t>
+      </w:r>
+      <w:proofErr w:type="spellStart"/>
+      <w:r>
+        <w:t>EnSalon</w:t>
+      </w:r>
+      <w:proofErr w:type="spellEnd"/>
+      <w:r>
+        <w:t xml:space="preserve"> (es </w:t>
+      </w:r>
+      <w:proofErr w:type="spellStart"/>
+      <w:r>
+        <w:t>decir</w:t>
+      </w:r>
+      <w:proofErr w:type="spellEnd"/>
+      <w:r>
+        <w:t xml:space="preserve"> </w:t>
+      </w:r>
+      <w:proofErr w:type="spellStart"/>
+      <w:r>
+        <w:t>EnSalon</w:t>
+      </w:r>
+      <w:proofErr w:type="spellEnd"/>
+      <w:r>
+        <w:t xml:space="preserve"> </w:t>
+      </w:r>
+      <w:proofErr w:type="spellStart"/>
+      <w:r>
+        <w:t>hereda</w:t>
+      </w:r>
+      <w:proofErr w:type="spellEnd"/>
+      <w:r>
+        <w:t xml:space="preserve"> a Bola) los </w:t>
+      </w:r>
+      <w:proofErr w:type="spellStart"/>
+      <w:r>
+        <w:t>metodos</w:t>
+      </w:r>
+      <w:proofErr w:type="spellEnd"/>
+      <w:r>
+        <w:t xml:space="preserve"> son </w:t>
+      </w:r>
+      <w:proofErr w:type="spellStart"/>
+      <w:r>
+        <w:t>heredados</w:t>
+      </w:r>
+      <w:proofErr w:type="spellEnd"/>
+      <w:r>
+        <w:t xml:space="preserve"> y por </w:t>
+      </w:r>
+      <w:proofErr w:type="spellStart"/>
+      <w:r>
+        <w:t>ende</w:t>
+      </w:r>
+      <w:proofErr w:type="spellEnd"/>
+      <w:r>
+        <w:t xml:space="preserve"> </w:t>
+      </w:r>
+      <w:proofErr w:type="spellStart"/>
+      <w:r>
+        <w:t>utilizados</w:t>
+      </w:r>
+      <w:proofErr w:type="spellEnd"/>
+      <w:r>
+        <w:t>.</w:t>
+      </w:r>
+    </w:p>
+    <w:p>
+      <w:proofErr w:type="spellStart"/>
+      <w:r>
+        <w:t>Ciclo</w:t>
+      </w:r>
+      <w:proofErr w:type="spellEnd"/>
+      <w:r>
+        <w:t xml:space="preserve"> </w:t>
+      </w:r>
+    </w:p>
+    <w:p>
+      <w:pPr>
+        <w:ind w:left="360"/>
+      </w:pPr>
+    </w:p>
+    <w:p>
+      <w:r>
+        <w:rPr>
+          <w:noProof/>
+        </w:rPr>
+        <w:lastRenderedPageBreak/>
+        <w:drawing>
+          <wp:inline distT="0" distB="0" distL="0" distR="0" wp14:anchorId="0CD2FCE3" wp14:editId="425BD0C4">
+            <wp:extent cx="3257400" cy="2619375"/>
+            <wp:effectExtent l="0" t="0" r="635" b="0"/>
+            <wp:docPr id="4" name="Picture 4"/>
+            <wp:cNvGraphicFramePr>
+              <a:graphicFrameLocks xmlns:a="http://schemas.openxmlformats.org/drawingml/2006/main" noChangeAspect="1"/>
+            </wp:cNvGraphicFramePr>
+            <a:graphic xmlns:a="http://schemas.openxmlformats.org/drawingml/2006/main">
+              <a:graphicData uri="http://schemas.openxmlformats.org/drawingml/2006/picture">
+                <pic:pic xmlns:pic="http://schemas.openxmlformats.org/drawingml/2006/picture">
+                  <pic:nvPicPr>
+                    <pic:cNvPr id="1" name=""/>
+                    <pic:cNvPicPr/>
+                  </pic:nvPicPr>
+                  <pic:blipFill>
+                    <a:blip r:embed="rId15"/>
+                    <a:stretch>
+                      <a:fillRect/>
+                    </a:stretch>
+                  </pic:blipFill>
+                  <pic:spPr>
+                    <a:xfrm>
+                      <a:off x="0" y="0"/>
+                      <a:ext cx="3277973" cy="2635918"/>
+                    </a:xfrm>
+                    <a:prstGeom prst="rect">
+                      <a:avLst/>
+                    </a:prstGeom>
+                  </pic:spPr>
+                </pic:pic>
+              </a:graphicData>
+            </a:graphic>
+          </wp:inline>
+        </w:drawing>
+      </w:r>
+    </w:p>
+    <w:p>
+      <w:proofErr w:type="spellStart"/>
+      <w:r>
+        <w:t>Ciclo</w:t>
+      </w:r>
+      <w:proofErr w:type="spellEnd"/>
+      <w:r>
+        <w:t xml:space="preserve"> 5 </w:t>
+      </w:r>
+    </w:p>
+    <w:p>
+      <w:pPr>
+        <w:pStyle w:val="ListParagraph"/>
+        <w:numPr>
+          <w:ilvl w:val="0"/>
+          <w:numId w:val="7"/>
+        </w:numPr>
+      </w:pPr>
+      <w:r>
+        <w:t xml:space="preserve">La </w:t>
+      </w:r>
+      <w:proofErr w:type="spellStart"/>
+      <w:r>
+        <w:t>intencion</w:t>
+      </w:r>
+      <w:proofErr w:type="spellEnd"/>
+      <w:r>
+        <w:t xml:space="preserve"> es </w:t>
+      </w:r>
+      <w:proofErr w:type="spellStart"/>
+      <w:r>
+        <w:t>crear</w:t>
+      </w:r>
+      <w:proofErr w:type="spellEnd"/>
+      <w:r>
+        <w:t xml:space="preserve"> una </w:t>
+      </w:r>
+      <w:proofErr w:type="spellStart"/>
+      <w:r>
+        <w:t>pista</w:t>
+      </w:r>
+      <w:proofErr w:type="spellEnd"/>
+      <w:r>
+        <w:t xml:space="preserve"> de </w:t>
+      </w:r>
+      <w:proofErr w:type="spellStart"/>
+      <w:r>
+        <w:t>baile</w:t>
+      </w:r>
+      <w:proofErr w:type="spellEnd"/>
+      <w:r>
+        <w:t xml:space="preserve"> que cambia de </w:t>
+      </w:r>
+      <w:proofErr w:type="spellStart"/>
+      <w:r>
+        <w:t>colores</w:t>
+      </w:r>
+      <w:proofErr w:type="spellEnd"/>
+      <w:r>
+        <w:t xml:space="preserve"> </w:t>
+      </w:r>
+      <w:proofErr w:type="spellStart"/>
+      <w:r>
+        <w:t>concorde</w:t>
+      </w:r>
+      <w:proofErr w:type="spellEnd"/>
+      <w:r>
+        <w:t xml:space="preserve"> se van </w:t>
+      </w:r>
+      <w:proofErr w:type="spellStart"/>
+      <w:r>
+        <w:t>moviendo</w:t>
+      </w:r>
+      <w:proofErr w:type="spellEnd"/>
+      <w:r>
+        <w:t xml:space="preserve"> los </w:t>
+      </w:r>
+      <w:proofErr w:type="spellStart"/>
+      <w:r>
+        <w:t>deportistas</w:t>
+      </w:r>
+      <w:proofErr w:type="spellEnd"/>
+      <w:r>
+        <w:t>.</w:t>
       </w:r>
       <w:bookmarkStart w:id="0" w:name="_GoBack"/>
       <w:bookmarkEnd w:id="0"/>
     </w:p>
+    <w:p>
+      <w:r>
+        <w:rPr>
+          <w:noProof/>
+        </w:rPr>
+        <w:drawing>
+          <wp:inline distT="0" distB="0" distL="0" distR="0" wp14:anchorId="5A62FC90" wp14:editId="7E9E432C">
+            <wp:extent cx="3962020" cy="3914775"/>
+            <wp:effectExtent l="0" t="0" r="635" b="0"/>
+            <wp:docPr id="11" name="Picture 11"/>
+            <wp:cNvGraphicFramePr>
+              <a:graphicFrameLocks xmlns:a="http://schemas.openxmlformats.org/drawingml/2006/main" noChangeAspect="1"/>
+            </wp:cNvGraphicFramePr>
+            <a:graphic xmlns:a="http://schemas.openxmlformats.org/drawingml/2006/main">
+              <a:graphicData uri="http://schemas.openxmlformats.org/drawingml/2006/picture">
+                <pic:pic xmlns:pic="http://schemas.openxmlformats.org/drawingml/2006/picture">
+                  <pic:nvPicPr>
+                    <pic:cNvPr id="1" name=""/>
+                    <pic:cNvPicPr/>
+                  </pic:nvPicPr>
+                  <pic:blipFill>
+                    <a:blip r:embed="rId16"/>
+                    <a:stretch>
+                      <a:fillRect/>
+                    </a:stretch>
+                  </pic:blipFill>
+                  <pic:spPr>
+                    <a:xfrm>
+                      <a:off x="0" y="0"/>
+                      <a:ext cx="3974729" cy="3927332"/>
+                    </a:xfrm>
+                    <a:prstGeom prst="rect">
+                      <a:avLst/>
+                    </a:prstGeom>
+                  </pic:spPr>
+                </pic:pic>
+              </a:graphicData>
+            </a:graphic>
+          </wp:inline>
+        </w:drawing>
+      </w:r>
+    </w:p>
     <w:sectPr>
-      <w:headerReference w:type="default" r:id="rId15"/>
+      <w:headerReference w:type="default" r:id="rId17"/>
       <w:pgSz w:w="12240" w:h="15840"/>
       <w:pgMar w:top="1440" w:right="1440" w:bottom="1440" w:left="1440" w:header="720" w:footer="720" w:gutter="0"/>
       <w:cols w:space="720"/>
@@ -3904,6 +4300,95 @@
 <file path=word/numbering.xml><?xml version="1.0" encoding="utf-8"?>
 <w:numbering xmlns:wpc="http://schemas.microsoft.com/office/word/2010/wordprocessingCanvas" xmlns:cx="http://schemas.microsoft.com/office/drawing/2014/chartex" xmlns:cx1="http://schemas.microsoft.com/office/drawing/2015/9/8/chartex" xmlns:cx2="http://schemas.microsoft.com/office/drawing/2015/10/21/chartex" xmlns:cx3="http://schemas.microsoft.com/office/drawing/2016/5/9/chartex" xmlns:cx4="http://schemas.microsoft.com/office/drawing/2016/5/10/chartex" xmlns:cx5="http://schemas.microsoft.com/office/drawing/2016/5/11/chartex" xmlns:cx6="http://schemas.microsoft.com/office/drawing/2016/5/12/chartex" xmlns:cx7="http://schemas.microsoft.com/office/drawing/2016/5/13/chartex" xmlns:cx8="http://schemas.microsoft.com/office/drawing/2016/5/14/chartex" xmlns:mc="http://schemas.openxmlformats.org/markup-compatibility/2006" xmlns:aink="http://schemas.microsoft.com/office/drawing/2016/ink" xmlns:am3d="http://schemas.microsoft.com/office/drawing/2017/model3d" xmlns:o="urn:schemas-microsoft-com:office:office" xmlns:r="http://schemas.openxmlformats.org/officeDocument/2006/relationships" xmlns:m="http://schemas.openxmlformats.org/officeDocument/2006/math" xmlns:v="urn:schemas-microsoft-com:vml" xmlns:wp14="http://schemas.microsoft.com/office/word/2010/wordprocessingDrawing" xmlns:wp="http://schemas.openxmlformats.org/drawingml/2006/wordprocessingDrawing" xmlns:w10="urn:schemas-microsoft-com:office:word" xmlns:w="http://schemas.openxmlformats.org/wordprocessingml/2006/main" xmlns:w14="http://schemas.microsoft.com/office/word/2010/wordml" xmlns:w15="http://schemas.microsoft.com/office/word/2012/wordml" xmlns:w16cid="http://schemas.microsoft.com/office/word/2016/wordml/cid" xmlns:w16se="http://schemas.microsoft.com/office/word/2015/wordml/symex" xmlns:wpg="http://schemas.microsoft.com/office/word/2010/wordprocessingGroup" xmlns:wpi="http://schemas.microsoft.com/office/word/2010/wordprocessingInk" xmlns:wne="http://schemas.microsoft.com/office/word/2006/wordml" xmlns:wps="http://schemas.microsoft.com/office/word/2010/wordprocessingShape" mc:Ignorable="w14 w15 w16se w16cid wp14">
   <w:abstractNum w:abstractNumId="0" w15:restartNumberingAfterBreak="0">
+    <w:nsid w:val="0C497638"/>
+    <w:multiLevelType w:val="hybridMultilevel"/>
+    <w:tmpl w:val="F3EE76A8"/>
+    <w:lvl w:ilvl="0" w:tplc="04090011">
+      <w:start w:val="1"/>
+      <w:numFmt w:val="decimal"/>
+      <w:lvlText w:val="%1)"/>
+      <w:lvlJc w:val="left"/>
+      <w:pPr>
+        <w:ind w:left="720" w:hanging="360"/>
+      </w:pPr>
+      <w:rPr>
+        <w:rFonts w:hint="default"/>
+      </w:rPr>
+    </w:lvl>
+    <w:lvl w:ilvl="1" w:tplc="04090019" w:tentative="1">
+      <w:start w:val="1"/>
+      <w:numFmt w:val="lowerLetter"/>
+      <w:lvlText w:val="%2."/>
+      <w:lvlJc w:val="left"/>
+      <w:pPr>
+        <w:ind w:left="1440" w:hanging="360"/>
+      </w:pPr>
+    </w:lvl>
+    <w:lvl w:ilvl="2" w:tplc="0409001B" w:tentative="1">
+      <w:start w:val="1"/>
+      <w:numFmt w:val="lowerRoman"/>
+      <w:lvlText w:val="%3."/>
+      <w:lvlJc w:val="right"/>
+      <w:pPr>
+        <w:ind w:left="2160" w:hanging="180"/>
+      </w:pPr>
+    </w:lvl>
+    <w:lvl w:ilvl="3" w:tplc="0409000F" w:tentative="1">
+      <w:start w:val="1"/>
+      <w:numFmt w:val="decimal"/>
+      <w:lvlText w:val="%4."/>
+      <w:lvlJc w:val="left"/>
+      <w:pPr>
+        <w:ind w:left="2880" w:hanging="360"/>
+      </w:pPr>
+    </w:lvl>
+    <w:lvl w:ilvl="4" w:tplc="04090019" w:tentative="1">
+      <w:start w:val="1"/>
+      <w:numFmt w:val="lowerLetter"/>
+      <w:lvlText w:val="%5."/>
+      <w:lvlJc w:val="left"/>
+      <w:pPr>
+        <w:ind w:left="3600" w:hanging="360"/>
+      </w:pPr>
+    </w:lvl>
+    <w:lvl w:ilvl="5" w:tplc="0409001B" w:tentative="1">
+      <w:start w:val="1"/>
+      <w:numFmt w:val="lowerRoman"/>
+      <w:lvlText w:val="%6."/>
+      <w:lvlJc w:val="right"/>
+      <w:pPr>
+        <w:ind w:left="4320" w:hanging="180"/>
+      </w:pPr>
+    </w:lvl>
+    <w:lvl w:ilvl="6" w:tplc="0409000F" w:tentative="1">
+      <w:start w:val="1"/>
+      <w:numFmt w:val="decimal"/>
+      <w:lvlText w:val="%7."/>
+      <w:lvlJc w:val="left"/>
+      <w:pPr>
+        <w:ind w:left="5040" w:hanging="360"/>
+      </w:pPr>
+    </w:lvl>
+    <w:lvl w:ilvl="7" w:tplc="04090019" w:tentative="1">
+      <w:start w:val="1"/>
+      <w:numFmt w:val="lowerLetter"/>
+      <w:lvlText w:val="%8."/>
+      <w:lvlJc w:val="left"/>
+      <w:pPr>
+        <w:ind w:left="5760" w:hanging="360"/>
+      </w:pPr>
+    </w:lvl>
+    <w:lvl w:ilvl="8" w:tplc="0409001B" w:tentative="1">
+      <w:start w:val="1"/>
+      <w:numFmt w:val="lowerRoman"/>
+      <w:lvlText w:val="%9."/>
+      <w:lvlJc w:val="right"/>
+      <w:pPr>
+        <w:ind w:left="6480" w:hanging="180"/>
+      </w:pPr>
+    </w:lvl>
+  </w:abstractNum>
+  <w:abstractNum w:abstractNumId="1" w15:restartNumberingAfterBreak="0">
     <w:nsid w:val="23467DFC"/>
     <w:multiLevelType w:val="hybridMultilevel"/>
     <w:tmpl w:val="A342AFBC"/>
@@ -3992,7 +4477,7 @@
       </w:pPr>
     </w:lvl>
   </w:abstractNum>
-  <w:abstractNum w:abstractNumId="1" w15:restartNumberingAfterBreak="0">
+  <w:abstractNum w:abstractNumId="2" w15:restartNumberingAfterBreak="0">
     <w:nsid w:val="2C2F4FD7"/>
     <w:multiLevelType w:val="hybridMultilevel"/>
     <w:tmpl w:val="2F1487F6"/>
@@ -4081,7 +4566,96 @@
       </w:pPr>
     </w:lvl>
   </w:abstractNum>
-  <w:abstractNum w:abstractNumId="2" w15:restartNumberingAfterBreak="0">
+  <w:abstractNum w:abstractNumId="3" w15:restartNumberingAfterBreak="0">
+    <w:nsid w:val="6DC90B1C"/>
+    <w:multiLevelType w:val="hybridMultilevel"/>
+    <w:tmpl w:val="0EC051C0"/>
+    <w:lvl w:ilvl="0" w:tplc="04090011">
+      <w:start w:val="1"/>
+      <w:numFmt w:val="decimal"/>
+      <w:lvlText w:val="%1)"/>
+      <w:lvlJc w:val="left"/>
+      <w:pPr>
+        <w:ind w:left="720" w:hanging="360"/>
+      </w:pPr>
+      <w:rPr>
+        <w:rFonts w:hint="default"/>
+      </w:rPr>
+    </w:lvl>
+    <w:lvl w:ilvl="1" w:tplc="04090019" w:tentative="1">
+      <w:start w:val="1"/>
+      <w:numFmt w:val="lowerLetter"/>
+      <w:lvlText w:val="%2."/>
+      <w:lvlJc w:val="left"/>
+      <w:pPr>
+        <w:ind w:left="1440" w:hanging="360"/>
+      </w:pPr>
+    </w:lvl>
+    <w:lvl w:ilvl="2" w:tplc="0409001B" w:tentative="1">
+      <w:start w:val="1"/>
+      <w:numFmt w:val="lowerRoman"/>
+      <w:lvlText w:val="%3."/>
+      <w:lvlJc w:val="right"/>
+      <w:pPr>
+        <w:ind w:left="2160" w:hanging="180"/>
+      </w:pPr>
+    </w:lvl>
+    <w:lvl w:ilvl="3" w:tplc="0409000F" w:tentative="1">
+      <w:start w:val="1"/>
+      <w:numFmt w:val="decimal"/>
+      <w:lvlText w:val="%4."/>
+      <w:lvlJc w:val="left"/>
+      <w:pPr>
+        <w:ind w:left="2880" w:hanging="360"/>
+      </w:pPr>
+    </w:lvl>
+    <w:lvl w:ilvl="4" w:tplc="04090019" w:tentative="1">
+      <w:start w:val="1"/>
+      <w:numFmt w:val="lowerLetter"/>
+      <w:lvlText w:val="%5."/>
+      <w:lvlJc w:val="left"/>
+      <w:pPr>
+        <w:ind w:left="3600" w:hanging="360"/>
+      </w:pPr>
+    </w:lvl>
+    <w:lvl w:ilvl="5" w:tplc="0409001B" w:tentative="1">
+      <w:start w:val="1"/>
+      <w:numFmt w:val="lowerRoman"/>
+      <w:lvlText w:val="%6."/>
+      <w:lvlJc w:val="right"/>
+      <w:pPr>
+        <w:ind w:left="4320" w:hanging="180"/>
+      </w:pPr>
+    </w:lvl>
+    <w:lvl w:ilvl="6" w:tplc="0409000F" w:tentative="1">
+      <w:start w:val="1"/>
+      <w:numFmt w:val="decimal"/>
+      <w:lvlText w:val="%7."/>
+      <w:lvlJc w:val="left"/>
+      <w:pPr>
+        <w:ind w:left="5040" w:hanging="360"/>
+      </w:pPr>
+    </w:lvl>
+    <w:lvl w:ilvl="7" w:tplc="04090019" w:tentative="1">
+      <w:start w:val="1"/>
+      <w:numFmt w:val="lowerLetter"/>
+      <w:lvlText w:val="%8."/>
+      <w:lvlJc w:val="left"/>
+      <w:pPr>
+        <w:ind w:left="5760" w:hanging="360"/>
+      </w:pPr>
+    </w:lvl>
+    <w:lvl w:ilvl="8" w:tplc="0409001B" w:tentative="1">
+      <w:start w:val="1"/>
+      <w:numFmt w:val="lowerRoman"/>
+      <w:lvlText w:val="%9."/>
+      <w:lvlJc w:val="right"/>
+      <w:pPr>
+        <w:ind w:left="6480" w:hanging="180"/>
+      </w:pPr>
+    </w:lvl>
+  </w:abstractNum>
+  <w:abstractNum w:abstractNumId="4" w15:restartNumberingAfterBreak="0">
     <w:nsid w:val="72450252"/>
     <w:multiLevelType w:val="hybridMultilevel"/>
     <w:tmpl w:val="CE36992C"/>
@@ -4170,7 +4744,7 @@
       </w:pPr>
     </w:lvl>
   </w:abstractNum>
-  <w:abstractNum w:abstractNumId="3" w15:restartNumberingAfterBreak="0">
+  <w:abstractNum w:abstractNumId="5" w15:restartNumberingAfterBreak="0">
     <w:nsid w:val="7DE04596"/>
     <w:multiLevelType w:val="hybridMultilevel"/>
     <w:tmpl w:val="5302DFEC"/>
@@ -4259,7 +4833,7 @@
       </w:pPr>
     </w:lvl>
   </w:abstractNum>
-  <w:abstractNum w:abstractNumId="4" w15:restartNumberingAfterBreak="0">
+  <w:abstractNum w:abstractNumId="6" w15:restartNumberingAfterBreak="0">
     <w:nsid w:val="7FEA06BD"/>
     <w:multiLevelType w:val="hybridMultilevel"/>
     <w:tmpl w:val="6B4A8888"/>
@@ -4349,19 +4923,25 @@
     </w:lvl>
   </w:abstractNum>
   <w:num w:numId="1">
+    <w:abstractNumId w:val="4"/>
+  </w:num>
+  <w:num w:numId="2">
     <w:abstractNumId w:val="2"/>
   </w:num>
-  <w:num w:numId="2">
+  <w:num w:numId="3">
+    <w:abstractNumId w:val="5"/>
+  </w:num>
+  <w:num w:numId="4">
     <w:abstractNumId w:val="1"/>
   </w:num>
-  <w:num w:numId="3">
+  <w:num w:numId="5">
+    <w:abstractNumId w:val="6"/>
+  </w:num>
+  <w:num w:numId="6">
     <w:abstractNumId w:val="3"/>
   </w:num>
-  <w:num w:numId="4">
+  <w:num w:numId="7">
     <w:abstractNumId w:val="0"/>
-  </w:num>
-  <w:num w:numId="5">
-    <w:abstractNumId w:val="4"/>
   </w:num>
 </w:numbering>
 </file>

</xml_diff>

<commit_message>
Estamos trabajando en CMD
</commit_message>
<xml_diff>
--- a/Lab 4/Lab 4.docx
+++ b/Lab 4/Lab 4.docx
@@ -4162,8 +4162,6 @@
       <w:r>
         <w:t>.</w:t>
       </w:r>
-      <w:bookmarkStart w:id="0" w:name="_GoBack"/>
-      <w:bookmarkEnd w:id="0"/>
     </w:p>
     <w:p>
       <w:r>
@@ -4207,8 +4205,286 @@
         </w:drawing>
       </w:r>
     </w:p>
+    <w:p>
+      <w:r>
+        <w:t xml:space="preserve">De </w:t>
+      </w:r>
+      <w:proofErr w:type="spellStart"/>
+      <w:r>
+        <w:t>blueJ</w:t>
+      </w:r>
+      <w:proofErr w:type="spellEnd"/>
+      <w:r>
+        <w:t xml:space="preserve"> a </w:t>
+      </w:r>
+      <w:proofErr w:type="spellStart"/>
+      <w:r>
+        <w:t>consola</w:t>
+      </w:r>
+      <w:proofErr w:type="spellEnd"/>
+      <w:r>
+        <w:t xml:space="preserve"> (</w:t>
+      </w:r>
+      <w:proofErr w:type="spellStart"/>
+      <w:r>
+        <w:t>cmd</w:t>
+      </w:r>
+      <w:proofErr w:type="spellEnd"/>
+      <w:r>
+        <w:t>)</w:t>
+      </w:r>
+    </w:p>
+    <w:p>
+      <w:r>
+        <w:rPr>
+          <w:noProof/>
+        </w:rPr>
+        <w:lastRenderedPageBreak/>
+        <w:drawing>
+          <wp:inline distT="0" distB="0" distL="0" distR="0" wp14:anchorId="0318266F" wp14:editId="50872872">
+            <wp:extent cx="4857750" cy="4791075"/>
+            <wp:effectExtent l="0" t="0" r="0" b="9525"/>
+            <wp:docPr id="10" name="Picture 10"/>
+            <wp:cNvGraphicFramePr>
+              <a:graphicFrameLocks xmlns:a="http://schemas.openxmlformats.org/drawingml/2006/main" noChangeAspect="1"/>
+            </wp:cNvGraphicFramePr>
+            <a:graphic xmlns:a="http://schemas.openxmlformats.org/drawingml/2006/main">
+              <a:graphicData uri="http://schemas.openxmlformats.org/drawingml/2006/picture">
+                <pic:pic xmlns:pic="http://schemas.openxmlformats.org/drawingml/2006/picture">
+                  <pic:nvPicPr>
+                    <pic:cNvPr id="1" name=""/>
+                    <pic:cNvPicPr/>
+                  </pic:nvPicPr>
+                  <pic:blipFill>
+                    <a:blip r:embed="rId17"/>
+                    <a:stretch>
+                      <a:fillRect/>
+                    </a:stretch>
+                  </pic:blipFill>
+                  <pic:spPr>
+                    <a:xfrm>
+                      <a:off x="0" y="0"/>
+                      <a:ext cx="4857750" cy="4791075"/>
+                    </a:xfrm>
+                    <a:prstGeom prst="rect">
+                      <a:avLst/>
+                    </a:prstGeom>
+                  </pic:spPr>
+                </pic:pic>
+              </a:graphicData>
+            </a:graphic>
+          </wp:inline>
+        </w:drawing>
+      </w:r>
+    </w:p>
+    <w:p>
+      <w:r>
+        <w:t>CD 2150244</w:t>
+      </w:r>
+    </w:p>
+    <w:p>
+      <w:r>
+        <w:t>CD documents</w:t>
+      </w:r>
+    </w:p>
+    <w:p>
+      <w:r>
+        <w:t xml:space="preserve">MD </w:t>
+      </w:r>
+      <w:proofErr w:type="spellStart"/>
+      <w:r>
+        <w:t>BodyTic</w:t>
+      </w:r>
+      <w:proofErr w:type="spellEnd"/>
+    </w:p>
+    <w:p>
+      <w:r>
+        <w:t xml:space="preserve">CD </w:t>
+      </w:r>
+      <w:proofErr w:type="spellStart"/>
+      <w:r>
+        <w:t>BodyTic</w:t>
+      </w:r>
+      <w:proofErr w:type="spellEnd"/>
+    </w:p>
+    <w:p>
+      <w:r>
+        <w:t xml:space="preserve">MD </w:t>
+      </w:r>
+      <w:proofErr w:type="spellStart"/>
+      <w:r>
+        <w:t>src</w:t>
+      </w:r>
+      <w:proofErr w:type="spellEnd"/>
+    </w:p>
+    <w:p>
+      <w:r>
+        <w:t xml:space="preserve">CD </w:t>
+      </w:r>
+      <w:proofErr w:type="spellStart"/>
+      <w:r>
+        <w:t>src</w:t>
+      </w:r>
+      <w:proofErr w:type="spellEnd"/>
+    </w:p>
+    <w:p>
+      <w:r>
+        <w:t xml:space="preserve">MD </w:t>
+      </w:r>
+      <w:proofErr w:type="spellStart"/>
+      <w:r>
+        <w:t>aplicacion</w:t>
+      </w:r>
+      <w:proofErr w:type="spellEnd"/>
+    </w:p>
+    <w:p>
+      <w:r>
+        <w:t xml:space="preserve">MD </w:t>
+      </w:r>
+      <w:proofErr w:type="spellStart"/>
+      <w:r>
+        <w:t>presentacion</w:t>
+      </w:r>
+      <w:proofErr w:type="spellEnd"/>
+    </w:p>
+    <w:p>
+      <w:r>
+        <w:t xml:space="preserve">MD </w:t>
+      </w:r>
+      <w:proofErr w:type="spellStart"/>
+      <w:r>
+        <w:t>pruebas</w:t>
+      </w:r>
+      <w:proofErr w:type="spellEnd"/>
+    </w:p>
+    <w:p>
+      <w:r>
+        <w:rPr>
+          <w:noProof/>
+        </w:rPr>
+        <w:lastRenderedPageBreak/>
+        <w:drawing>
+          <wp:inline distT="0" distB="0" distL="0" distR="0" wp14:anchorId="6A33DA93" wp14:editId="53F9A0F9">
+            <wp:extent cx="5943600" cy="1544320"/>
+            <wp:effectExtent l="0" t="0" r="0" b="0"/>
+            <wp:docPr id="12" name="Picture 12"/>
+            <wp:cNvGraphicFramePr>
+              <a:graphicFrameLocks xmlns:a="http://schemas.openxmlformats.org/drawingml/2006/main" noChangeAspect="1"/>
+            </wp:cNvGraphicFramePr>
+            <a:graphic xmlns:a="http://schemas.openxmlformats.org/drawingml/2006/main">
+              <a:graphicData uri="http://schemas.openxmlformats.org/drawingml/2006/picture">
+                <pic:pic xmlns:pic="http://schemas.openxmlformats.org/drawingml/2006/picture">
+                  <pic:nvPicPr>
+                    <pic:cNvPr id="1" name=""/>
+                    <pic:cNvPicPr/>
+                  </pic:nvPicPr>
+                  <pic:blipFill>
+                    <a:blip r:embed="rId18"/>
+                    <a:stretch>
+                      <a:fillRect/>
+                    </a:stretch>
+                  </pic:blipFill>
+                  <pic:spPr>
+                    <a:xfrm>
+                      <a:off x="0" y="0"/>
+                      <a:ext cx="5943600" cy="1544320"/>
+                    </a:xfrm>
+                    <a:prstGeom prst="rect">
+                      <a:avLst/>
+                    </a:prstGeom>
+                  </pic:spPr>
+                </pic:pic>
+              </a:graphicData>
+            </a:graphic>
+          </wp:inline>
+        </w:drawing>
+      </w:r>
+      <w:r>
+        <w:rPr>
+          <w:noProof/>
+        </w:rPr>
+        <w:drawing>
+          <wp:inline distT="0" distB="0" distL="0" distR="0" wp14:anchorId="62A99170" wp14:editId="3EC068FF">
+            <wp:extent cx="5943600" cy="982345"/>
+            <wp:effectExtent l="0" t="0" r="0" b="8255"/>
+            <wp:docPr id="13" name="Picture 13"/>
+            <wp:cNvGraphicFramePr>
+              <a:graphicFrameLocks xmlns:a="http://schemas.openxmlformats.org/drawingml/2006/main" noChangeAspect="1"/>
+            </wp:cNvGraphicFramePr>
+            <a:graphic xmlns:a="http://schemas.openxmlformats.org/drawingml/2006/main">
+              <a:graphicData uri="http://schemas.openxmlformats.org/drawingml/2006/picture">
+                <pic:pic xmlns:pic="http://schemas.openxmlformats.org/drawingml/2006/picture">
+                  <pic:nvPicPr>
+                    <pic:cNvPr id="1" name=""/>
+                    <pic:cNvPicPr/>
+                  </pic:nvPicPr>
+                  <pic:blipFill>
+                    <a:blip r:embed="rId19"/>
+                    <a:stretch>
+                      <a:fillRect/>
+                    </a:stretch>
+                  </pic:blipFill>
+                  <pic:spPr>
+                    <a:xfrm>
+                      <a:off x="0" y="0"/>
+                      <a:ext cx="5943600" cy="982345"/>
+                    </a:xfrm>
+                    <a:prstGeom prst="rect">
+                      <a:avLst/>
+                    </a:prstGeom>
+                  </pic:spPr>
+                </pic:pic>
+              </a:graphicData>
+            </a:graphic>
+          </wp:inline>
+        </w:drawing>
+      </w:r>
+      <w:r>
+        <w:rPr>
+          <w:noProof/>
+        </w:rPr>
+        <w:drawing>
+          <wp:inline distT="0" distB="0" distL="0" distR="0" wp14:anchorId="4657A7FF" wp14:editId="2BD4C884">
+            <wp:extent cx="5057775" cy="3343275"/>
+            <wp:effectExtent l="0" t="0" r="9525" b="9525"/>
+            <wp:docPr id="14" name="Picture 14"/>
+            <wp:cNvGraphicFramePr>
+              <a:graphicFrameLocks xmlns:a="http://schemas.openxmlformats.org/drawingml/2006/main" noChangeAspect="1"/>
+            </wp:cNvGraphicFramePr>
+            <a:graphic xmlns:a="http://schemas.openxmlformats.org/drawingml/2006/main">
+              <a:graphicData uri="http://schemas.openxmlformats.org/drawingml/2006/picture">
+                <pic:pic xmlns:pic="http://schemas.openxmlformats.org/drawingml/2006/picture">
+                  <pic:nvPicPr>
+                    <pic:cNvPr id="1" name=""/>
+                    <pic:cNvPicPr/>
+                  </pic:nvPicPr>
+                  <pic:blipFill>
+                    <a:blip r:embed="rId20"/>
+                    <a:stretch>
+                      <a:fillRect/>
+                    </a:stretch>
+                  </pic:blipFill>
+                  <pic:spPr>
+                    <a:xfrm>
+                      <a:off x="0" y="0"/>
+                      <a:ext cx="5057775" cy="3343275"/>
+                    </a:xfrm>
+                    <a:prstGeom prst="rect">
+                      <a:avLst/>
+                    </a:prstGeom>
+                  </pic:spPr>
+                </pic:pic>
+              </a:graphicData>
+            </a:graphic>
+          </wp:inline>
+        </w:drawing>
+      </w:r>
+      <w:bookmarkStart w:id="0" w:name="_GoBack"/>
+      <w:bookmarkEnd w:id="0"/>
+    </w:p>
+    <w:p/>
     <w:sectPr>
-      <w:headerReference w:type="default" r:id="rId17"/>
+      <w:headerReference w:type="default" r:id="rId21"/>
       <w:pgSz w:w="12240" w:h="15840"/>
       <w:pgMar w:top="1440" w:right="1440" w:bottom="1440" w:left="1440" w:header="720" w:footer="720" w:gutter="0"/>
       <w:cols w:space="720"/>

</xml_diff>